<commit_message>
Submitted the latest version of the magnetic tracking paper.
</commit_message>
<xml_diff>
--- a/Documentation/Conferences/DMD/2018/2018 Odeh Real-Time Non-Contacting Position Tracking of Medical Devices and Surgical Tools through the Analysis of Magnetic Field Vectors.docx
+++ b/Documentation/Conferences/DMD/2018/2018 Odeh Real-Time Non-Contacting Position Tracking of Medical Devices and Surgical Tools through the Analysis of Magnetic Field Vectors.docx
@@ -2521,12 +2521,8 @@
     </w:p>
     <w:p>
       <w:pPr>
-        <w:pStyle w:val="NoSpacing"/>
-      </w:pPr>
-    </w:p>
-    <w:p>
-      <w:pPr>
         <w:pStyle w:val="Heading2"/>
+        <w:spacing w:before="100" w:after="100"/>
       </w:pPr>
       <w:r>
         <w:t xml:space="preserve">2.2 </w:t>
@@ -2535,8 +2531,10 @@
         <w:t xml:space="preserve">Magnet Selection and </w:t>
       </w:r>
     </w:p>
-    <w:p/>
-    <w:p>
+    <w:p>
+      <w:pPr>
+        <w:spacing w:before="100" w:after="100"/>
+      </w:pPr>
       <w:r>
         <w:tab/>
       </w:r>
@@ -2581,18 +2579,18 @@
         <mc:AlternateContent>
           <mc:Choice Requires="wpg">
             <w:drawing>
-              <wp:anchor distT="0" distB="0" distL="114300" distR="114300" simplePos="0" relativeHeight="251660288" behindDoc="0" locked="0" layoutInCell="1" allowOverlap="1" wp14:anchorId="393D50C4" wp14:editId="37864C73">
+              <wp:anchor distT="0" distB="0" distL="114300" distR="114300" simplePos="0" relativeHeight="251656192" behindDoc="0" locked="0" layoutInCell="1" allowOverlap="1" wp14:anchorId="7C1B84DA" wp14:editId="4D3B0803">
                 <wp:simplePos x="0" y="0"/>
                 <wp:positionH relativeFrom="column">
-                  <wp:posOffset>3084195</wp:posOffset>
+                  <wp:posOffset>3086100</wp:posOffset>
                 </wp:positionH>
                 <wp:positionV relativeFrom="paragraph">
                   <wp:posOffset>0</wp:posOffset>
                 </wp:positionV>
-                <wp:extent cx="2858770" cy="2285365"/>
-                <wp:effectExtent l="0" t="0" r="0" b="635"/>
+                <wp:extent cx="2870200" cy="4229100"/>
+                <wp:effectExtent l="0" t="0" r="6350" b="0"/>
                 <wp:wrapSquare wrapText="bothSides"/>
-                <wp:docPr id="5" name="Group 5"/>
+                <wp:docPr id="14" name="Group 14"/>
                 <wp:cNvGraphicFramePr/>
                 <a:graphic xmlns:a="http://schemas.openxmlformats.org/drawingml/2006/main">
                   <a:graphicData uri="http://schemas.microsoft.com/office/word/2010/wordprocessingGroup">
@@ -2601,55 +2599,18 @@
                       <wpg:grpSpPr>
                         <a:xfrm>
                           <a:off x="0" y="0"/>
-                          <a:ext cx="2858770" cy="2285365"/>
+                          <a:ext cx="2870200" cy="4229100"/>
                           <a:chOff x="0" y="0"/>
-                          <a:chExt cx="2859692" cy="2286323"/>
+                          <a:chExt cx="2870518" cy="4229100"/>
                         </a:xfrm>
                       </wpg:grpSpPr>
-                      <pic:pic xmlns:pic="http://schemas.openxmlformats.org/drawingml/2006/picture">
-                        <pic:nvPicPr>
-                          <pic:cNvPr id="2" name="Picture 2" descr="C:\Users\WOLF512\Documents\Gits\PD3D\AugmentedStethoscope\Documentation\Conferences\DMD\2018\array_with_track1_inside.jpg"/>
-                          <pic:cNvPicPr>
-                            <a:picLocks noChangeAspect="1"/>
-                          </pic:cNvPicPr>
-                        </pic:nvPicPr>
-                        <pic:blipFill rotWithShape="1">
-                          <a:blip r:embed="rId8" cstate="print">
-                            <a:extLst>
-                              <a:ext uri="{28A0092B-C50C-407E-A947-70E740481C1C}">
-                                <a14:useLocalDpi xmlns:a14="http://schemas.microsoft.com/office/drawing/2010/main" val="0"/>
-                              </a:ext>
-                            </a:extLst>
-                          </a:blip>
-                          <a:srcRect l="5666" t="7692" r="12667"/>
-                          <a:stretch/>
-                        </pic:blipFill>
-                        <pic:spPr bwMode="auto">
-                          <a:xfrm>
-                            <a:off x="1" y="0"/>
-                            <a:ext cx="2859691" cy="1828800"/>
-                          </a:xfrm>
-                          <a:prstGeom prst="rect">
-                            <a:avLst/>
-                          </a:prstGeom>
-                          <a:noFill/>
-                          <a:ln>
-                            <a:noFill/>
-                          </a:ln>
-                          <a:extLst>
-                            <a:ext uri="{53640926-AAD7-44D8-BBD7-CCE9431645EC}">
-                              <a14:shadowObscured xmlns:a14="http://schemas.microsoft.com/office/drawing/2010/main"/>
-                            </a:ext>
-                          </a:extLst>
-                        </pic:spPr>
-                      </pic:pic>
                       <wps:wsp>
                         <wps:cNvPr id="4" name="Text Box 4"/>
                         <wps:cNvSpPr txBox="1"/>
                         <wps:spPr>
                           <a:xfrm>
-                            <a:off x="0" y="1943423"/>
-                            <a:ext cx="2859691" cy="342900"/>
+                            <a:off x="1" y="3657124"/>
+                            <a:ext cx="2870517" cy="571976"/>
                           </a:xfrm>
                           <a:prstGeom prst="rect">
                             <a:avLst/>
@@ -2726,7 +2687,7 @@
                                 <w:rPr>
                                   <w:i/>
                                 </w:rPr>
-                                <w:t>: Sensor Array with a 3D printed magnet test track inside.</w:t>
+                                <w:t>: 2D, 6-Magnetometer Sensor Array determining position accuracy (top) and motion tracking using a 3D-printed guide (bottom)</w:t>
                               </w:r>
                             </w:p>
                           </w:txbxContent>
@@ -2738,12 +2699,83 @@
                           <a:noAutofit/>
                         </wps:bodyPr>
                       </wps:wsp>
+                      <pic:pic xmlns:pic="http://schemas.openxmlformats.org/drawingml/2006/picture">
+                        <pic:nvPicPr>
+                          <pic:cNvPr id="2" name="Picture 2" descr="C:\Users\WOLF512\Documents\Gits\PD3D\AugmentedStethoscope\Documentation\Conferences\DMD\2018\array_with_track1_inside.jpg"/>
+                          <pic:cNvPicPr>
+                            <a:picLocks noChangeAspect="1"/>
+                          </pic:cNvPicPr>
+                        </pic:nvPicPr>
+                        <pic:blipFill rotWithShape="1">
+                          <a:blip r:embed="rId8" cstate="print">
+                            <a:extLst>
+                              <a:ext uri="{28A0092B-C50C-407E-A947-70E740481C1C}">
+                                <a14:useLocalDpi xmlns:a14="http://schemas.microsoft.com/office/drawing/2010/main" val="0"/>
+                              </a:ext>
+                            </a:extLst>
+                          </a:blip>
+                          <a:srcRect l="5666" t="7692" r="12667" b="5733"/>
+                          <a:stretch/>
+                        </pic:blipFill>
+                        <pic:spPr bwMode="auto">
+                          <a:xfrm>
+                            <a:off x="317" y="1828483"/>
+                            <a:ext cx="2856865" cy="1713865"/>
+                          </a:xfrm>
+                          <a:prstGeom prst="rect">
+                            <a:avLst/>
+                          </a:prstGeom>
+                          <a:noFill/>
+                          <a:ln>
+                            <a:noFill/>
+                          </a:ln>
+                          <a:extLst>
+                            <a:ext uri="{53640926-AAD7-44D8-BBD7-CCE9431645EC}">
+                              <a14:shadowObscured xmlns:a14="http://schemas.microsoft.com/office/drawing/2010/main"/>
+                            </a:ext>
+                          </a:extLst>
+                        </pic:spPr>
+                      </pic:pic>
+                      <pic:pic xmlns:pic="http://schemas.openxmlformats.org/drawingml/2006/picture">
+                        <pic:nvPicPr>
+                          <pic:cNvPr id="10" name="Picture 10" descr="C:\Users\flobo\Documents\Gits\PD3D\AugmentedStethoscope\Documentation\Conferences\DMD\2018\point_accuracy_tracking_1.JPG"/>
+                          <pic:cNvPicPr>
+                            <a:picLocks noChangeAspect="1"/>
+                          </pic:cNvPicPr>
+                        </pic:nvPicPr>
+                        <pic:blipFill rotWithShape="1">
+                          <a:blip r:embed="rId9" cstate="print">
+                            <a:extLst>
+                              <a:ext uri="{28A0092B-C50C-407E-A947-70E740481C1C}">
+                                <a14:useLocalDpi xmlns:a14="http://schemas.microsoft.com/office/drawing/2010/main" val="0"/>
+                              </a:ext>
+                            </a:extLst>
+                          </a:blip>
+                          <a:srcRect l="11093" t="21" r="13550" b="6146"/>
+                          <a:stretch/>
+                        </pic:blipFill>
+                        <pic:spPr bwMode="auto">
+                          <a:xfrm rot="16200000">
+                            <a:off x="571817" y="-571817"/>
+                            <a:ext cx="1715135" cy="2858770"/>
+                          </a:xfrm>
+                          <a:prstGeom prst="rect">
+                            <a:avLst/>
+                          </a:prstGeom>
+                          <a:noFill/>
+                          <a:ln>
+                            <a:noFill/>
+                          </a:ln>
+                          <a:extLst>
+                            <a:ext uri="{53640926-AAD7-44D8-BBD7-CCE9431645EC}">
+                              <a14:shadowObscured xmlns:a14="http://schemas.microsoft.com/office/drawing/2010/main"/>
+                            </a:ext>
+                          </a:extLst>
+                        </pic:spPr>
+                      </pic:pic>
                     </wpg:wgp>
                   </a:graphicData>
                 </a:graphic>
-                <wp14:sizeRelH relativeFrom="margin">
-                  <wp14:pctWidth>0</wp14:pctWidth>
-                </wp14:sizeRelH>
                 <wp14:sizeRelV relativeFrom="margin">
                   <wp14:pctHeight>0</wp14:pctHeight>
                 </wp14:sizeRelV>
@@ -2752,35 +2784,12 @@
           </mc:Choice>
           <mc:Fallback>
             <w:pict>
-              <v:group w14:anchorId="393D50C4" id="Group 5" o:spid="_x0000_s1026" style="position:absolute;left:0;text-align:left;margin-left:242.85pt;margin-top:0;width:225.1pt;height:179.95pt;z-index:251660288;mso-width-relative:margin;mso-height-relative:margin" coordsize="28596,22863" o:gfxdata="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">
-                <v:shapetype id="_x0000_t75" coordsize="21600,21600" o:spt="75" o:preferrelative="t" path="m@4@5l@4@11@9@11@9@5xe" filled="f" stroked="f">
-                  <v:stroke joinstyle="miter"/>
-                  <v:formulas>
-                    <v:f eqn="if lineDrawn pixelLineWidth 0"/>
-                    <v:f eqn="sum @0 1 0"/>
-                    <v:f eqn="sum 0 0 @1"/>
-                    <v:f eqn="prod @2 1 2"/>
-                    <v:f eqn="prod @3 21600 pixelWidth"/>
-                    <v:f eqn="prod @3 21600 pixelHeight"/>
-                    <v:f eqn="sum @0 0 1"/>
-                    <v:f eqn="prod @6 1 2"/>
-                    <v:f eqn="prod @7 21600 pixelWidth"/>
-                    <v:f eqn="sum @8 21600 0"/>
-                    <v:f eqn="prod @7 21600 pixelHeight"/>
-                    <v:f eqn="sum @10 21600 0"/>
-                  </v:formulas>
-                  <v:path o:extrusionok="f" gradientshapeok="t" o:connecttype="rect"/>
-                  <o:lock v:ext="edit" aspectratio="t"/>
-                </v:shapetype>
-                <v:shape id="Picture 2" o:spid="_x0000_s1027" type="#_x0000_t75" style="position:absolute;width:28596;height:18288;visibility:visible;mso-wrap-style:square" o:gfxdata="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">
-                  <v:imagedata r:id="rId9" o:title="array_with_track1_inside" croptop="5041f" cropleft="3713f" cropright="8301f"/>
-                  <v:path arrowok="t"/>
-                </v:shape>
+              <v:group w14:anchorId="7C1B84DA" id="Group 14" o:spid="_x0000_s1026" style="position:absolute;left:0;text-align:left;margin-left:243pt;margin-top:0;width:226pt;height:333pt;z-index:251656192;mso-height-relative:margin" coordsize="28705,42291" o:gfxdata="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">
                 <v:shapetype id="_x0000_t202" coordsize="21600,21600" o:spt="202" path="m,l,21600r21600,l21600,xe">
                   <v:stroke joinstyle="miter"/>
                   <v:path gradientshapeok="t" o:connecttype="rect"/>
                 </v:shapetype>
-                <v:shape id="Text Box 4" o:spid="_x0000_s1028" type="#_x0000_t202" style="position:absolute;top:19434;width:28596;height:3429;visibility:visible;mso-wrap-style:square;v-text-anchor:top" o:gfxdata="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" fillcolor="white [3201]" stroked="f" strokeweight=".5pt">
+                <v:shape id="Text Box 4" o:spid="_x0000_s1027" type="#_x0000_t202" style="position:absolute;top:36571;width:28705;height:5720;visibility:visible;mso-wrap-style:square;v-text-anchor:top" o:gfxdata="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" fillcolor="white [3201]" stroked="f" strokeweight=".5pt">
                   <v:textbox>
                     <w:txbxContent>
                       <w:p>
@@ -2831,11 +2840,38 @@
                           <w:rPr>
                             <w:i/>
                           </w:rPr>
-                          <w:t>: Sensor Array with a 3D printed magnet test track inside.</w:t>
+                          <w:t>: 2D, 6-Magnetometer Sensor Array determining position accuracy (top) and motion tracking using a 3D-printed guide (bottom)</w:t>
                         </w:r>
                       </w:p>
                     </w:txbxContent>
                   </v:textbox>
+                </v:shape>
+                <v:shapetype id="_x0000_t75" coordsize="21600,21600" o:spt="75" o:preferrelative="t" path="m@4@5l@4@11@9@11@9@5xe" filled="f" stroked="f">
+                  <v:stroke joinstyle="miter"/>
+                  <v:formulas>
+                    <v:f eqn="if lineDrawn pixelLineWidth 0"/>
+                    <v:f eqn="sum @0 1 0"/>
+                    <v:f eqn="sum 0 0 @1"/>
+                    <v:f eqn="prod @2 1 2"/>
+                    <v:f eqn="prod @3 21600 pixelWidth"/>
+                    <v:f eqn="prod @3 21600 pixelHeight"/>
+                    <v:f eqn="sum @0 0 1"/>
+                    <v:f eqn="prod @6 1 2"/>
+                    <v:f eqn="prod @7 21600 pixelWidth"/>
+                    <v:f eqn="sum @8 21600 0"/>
+                    <v:f eqn="prod @7 21600 pixelHeight"/>
+                    <v:f eqn="sum @10 21600 0"/>
+                  </v:formulas>
+                  <v:path o:extrusionok="f" gradientshapeok="t" o:connecttype="rect"/>
+                  <o:lock v:ext="edit" aspectratio="t"/>
+                </v:shapetype>
+                <v:shape id="Picture 2" o:spid="_x0000_s1028" type="#_x0000_t75" style="position:absolute;left:3;top:18284;width:28568;height:17139;visibility:visible;mso-wrap-style:square" o:gfxdata="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">
+                  <v:imagedata r:id="rId10" o:title="array_with_track1_inside" croptop="5041f" cropbottom="3757f" cropleft="3713f" cropright="8301f"/>
+                  <v:path arrowok="t"/>
+                </v:shape>
+                <v:shape id="Picture 10" o:spid="_x0000_s1029" type="#_x0000_t75" style="position:absolute;left:5718;top:-5718;width:17151;height:28587;rotation:-90;visibility:visible;mso-wrap-style:square" o:gfxdata="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">
+                  <v:imagedata r:id="rId11" o:title="point_accuracy_tracking_1" croptop="14f" cropbottom="4028f" cropleft="7270f" cropright="8880f"/>
+                  <v:path arrowok="t"/>
                 </v:shape>
                 <w10:wrap type="square"/>
               </v:group>
@@ -3315,13 +3351,7 @@
           <w:rPr>
             <w:rFonts w:ascii="Cambria Math" w:hAnsi="Cambria Math"/>
           </w:rPr>
-          <m:t>≅0</m:t>
-        </m:r>
-        <m:r>
-          <w:rPr>
-            <w:rFonts w:ascii="Cambria Math" w:hAnsi="Cambria Math"/>
-          </w:rPr>
-          <m:t xml:space="preserve">, </m:t>
+          <m:t xml:space="preserve">≅0, </m:t>
         </m:r>
         <m:sSub>
           <m:sSubPr>
@@ -3378,25 +3408,7 @@
           <w:rPr>
             <w:rFonts w:ascii="Cambria Math" w:hAnsi="Cambria Math"/>
           </w:rPr>
-          <m:t xml:space="preserve"> </m:t>
-        </m:r>
-        <m:r>
-          <w:rPr>
-            <w:rFonts w:ascii="Cambria Math" w:hAnsi="Cambria Math"/>
-          </w:rPr>
-          <m:t>y≅0</m:t>
-        </m:r>
-        <m:r>
-          <w:rPr>
-            <w:rFonts w:ascii="Cambria Math" w:hAnsi="Cambria Math"/>
-          </w:rPr>
-          <m:t xml:space="preserve">, </m:t>
-        </m:r>
-        <m:r>
-          <w:rPr>
-            <w:rFonts w:ascii="Cambria Math" w:hAnsi="Cambria Math"/>
-          </w:rPr>
-          <m:t>z≅0</m:t>
+          <m:t xml:space="preserve"> y≅0, z≅0</m:t>
         </m:r>
       </m:oMath>
       <w:r>
@@ -3574,25 +3586,7 @@
           <w:rPr>
             <w:rFonts w:ascii="Cambria Math" w:hAnsi="Cambria Math"/>
           </w:rPr>
-          <m:t xml:space="preserve"> </m:t>
-        </m:r>
-        <m:r>
-          <w:rPr>
-            <w:rFonts w:ascii="Cambria Math" w:hAnsi="Cambria Math"/>
-          </w:rPr>
-          <m:t>y≅0</m:t>
-        </m:r>
-        <m:r>
-          <w:rPr>
-            <w:rFonts w:ascii="Cambria Math" w:hAnsi="Cambria Math"/>
-          </w:rPr>
-          <m:t xml:space="preserve">, </m:t>
-        </m:r>
-        <m:r>
-          <w:rPr>
-            <w:rFonts w:ascii="Cambria Math" w:hAnsi="Cambria Math"/>
-          </w:rPr>
-          <m:t>z≅0</m:t>
+          <m:t xml:space="preserve"> y≅0, z≅0</m:t>
         </m:r>
       </m:oMath>
       <w:r>
@@ -4185,169 +4179,173 @@
     </w:p>
     <w:p>
       <w:pPr>
+        <w:pStyle w:val="Heading2"/>
+        <w:spacing w:before="100" w:after="100"/>
+      </w:pPr>
+      <w:r>
+        <w:t>2.</w:t>
+      </w:r>
+      <w:r>
+        <w:t>4</w:t>
+      </w:r>
+      <w:r>
+        <w:t xml:space="preserve"> </w:t>
+      </w:r>
+      <w:r>
+        <w:t xml:space="preserve">2D </w:t>
+      </w:r>
+      <w:r>
+        <w:t>Sensor Array</w:t>
+      </w:r>
+    </w:p>
+    <w:p>
+      <w:pPr>
+        <w:spacing w:before="100" w:after="100"/>
+        <w:ind w:firstLine="270"/>
+      </w:pPr>
+      <w:r>
+        <w:t>Having calculated K</w:t>
+      </w:r>
+      <w:r>
+        <w:t xml:space="preserve">, our team proceeded to build a set-up capable of tracking either magnet. While only three magnetometers were required to derive the position of the magnets, an array of six </w:t>
+      </w:r>
+      <w:r>
+        <w:rPr>
+          <w:i/>
+        </w:rPr>
+        <w:t xml:space="preserve">SparkFun </w:t>
+      </w:r>
+      <w:r>
+        <w:rPr>
+          <w:i/>
+        </w:rPr>
+        <w:t>LSM</w:t>
+      </w:r>
+      <w:r>
+        <w:rPr>
+          <w:i/>
+        </w:rPr>
+        <w:t>9DS</w:t>
+      </w:r>
+      <w:r>
+        <w:rPr>
+          <w:i/>
+        </w:rPr>
+        <w:t>1 IMU</w:t>
+      </w:r>
+      <w:r>
+        <w:rPr>
+          <w:i/>
+        </w:rPr>
+        <w:t xml:space="preserve"> </w:t>
+      </w:r>
+      <w:r>
+        <w:t>was built to enclose a tracking area and extend the tracking capabilities of the system</w:t>
+      </w:r>
+      <w:r>
+        <w:t xml:space="preserve">. </w:t>
+      </w:r>
+      <w:r>
+        <w:t>Due to I</w:t>
+      </w:r>
+      <w:r>
+        <w:rPr>
+          <w:vertAlign w:val="superscript"/>
+        </w:rPr>
+        <w:t>2</w:t>
+      </w:r>
+      <w:r>
+        <w:t xml:space="preserve">C address conflicts, </w:t>
+      </w:r>
+      <w:r>
+        <w:t xml:space="preserve">magnetometer communication was mediated using a </w:t>
+      </w:r>
+      <w:r>
+        <w:rPr>
+          <w:i/>
+        </w:rPr>
+        <w:t>SparkF</w:t>
+      </w:r>
+      <w:r>
+        <w:rPr>
+          <w:i/>
+        </w:rPr>
+        <w:t>un</w:t>
+      </w:r>
+      <w:r>
+        <w:rPr>
+          <w:i/>
+        </w:rPr>
+        <w:t xml:space="preserve"> </w:t>
+      </w:r>
+      <w:r>
+        <w:rPr>
+          <w:i/>
+        </w:rPr>
+        <w:t>74HC4051</w:t>
+      </w:r>
+      <w:r>
+        <w:rPr>
+          <w:i/>
+        </w:rPr>
+        <w:t xml:space="preserve"> 8-channel</w:t>
+      </w:r>
+      <w:r>
+        <w:t xml:space="preserve"> </w:t>
+      </w:r>
+      <w:r>
+        <w:rPr>
+          <w:i/>
+        </w:rPr>
+        <w:t>multiplexer</w:t>
+      </w:r>
+      <w:r>
+        <w:t xml:space="preserve">. Data </w:t>
+      </w:r>
+      <w:r>
+        <w:t xml:space="preserve">was driven through an Arduino-compatible microcontroller such as the </w:t>
+      </w:r>
+      <w:r>
+        <w:rPr>
+          <w:i/>
+        </w:rPr>
+        <w:t>Arduino Mega 2560</w:t>
+      </w:r>
+      <w:r>
+        <w:t xml:space="preserve"> or </w:t>
+      </w:r>
+      <w:r>
+        <w:rPr>
+          <w:i/>
+        </w:rPr>
+        <w:t>PJRC’s Teensy 3.2</w:t>
+      </w:r>
+      <w:r>
+        <w:t xml:space="preserve"> (Figure 1). Microcontrollers formatted and transmitted magnetometer data through a Serial Bus to a PC running a custom Python script</w:t>
+      </w:r>
+      <w:r>
+        <w:t>.</w:t>
+      </w:r>
+      <w:r>
+        <w:t xml:space="preserve"> The entire set-up was mounted over a metric optics breadboard with M6 taps every 25 mm. 3D printed holders were fabricated to secure the magnetometers and permanent magnets. 3D printing was also used to create guides for motion tracking experiments (Figure </w:t>
+      </w:r>
+      <w:r>
+        <w:t>1</w:t>
+      </w:r>
+      <w:r>
+        <w:t>).</w:t>
+      </w:r>
+    </w:p>
+    <w:p/>
+    <w:p>
+      <w:r>
+        <w:tab/>
+      </w:r>
+    </w:p>
+    <w:p>
+      <w:pPr>
         <w:pStyle w:val="NoSpacing"/>
-      </w:pPr>
-    </w:p>
-    <w:p>
-      <w:pPr>
-        <w:pStyle w:val="Heading2"/>
-      </w:pPr>
-      <w:r>
-        <w:t>2.</w:t>
-      </w:r>
-      <w:r>
-        <w:t>4</w:t>
-      </w:r>
-      <w:r>
-        <w:t xml:space="preserve"> </w:t>
-      </w:r>
-      <w:r>
-        <w:t xml:space="preserve">2D </w:t>
-      </w:r>
-      <w:r>
-        <w:t>Sensor Array</w:t>
-      </w:r>
-    </w:p>
-    <w:p/>
-    <w:p>
-      <w:pPr>
         <w:ind w:firstLine="270"/>
-      </w:pPr>
-      <w:r>
-        <w:t>Having calculated K</w:t>
-      </w:r>
-      <w:r>
-        <w:t xml:space="preserve">, our team proceeded to build a set-up capable of tracking either magnet. While only three magnetometers were required to derive the position of the magnets, an array of six </w:t>
-      </w:r>
-      <w:r>
-        <w:rPr>
-          <w:i/>
-        </w:rPr>
-        <w:t xml:space="preserve">SparkFun </w:t>
-      </w:r>
-      <w:r>
-        <w:rPr>
-          <w:i/>
-        </w:rPr>
-        <w:t>LSM</w:t>
-      </w:r>
-      <w:r>
-        <w:rPr>
-          <w:i/>
-        </w:rPr>
-        <w:t>9DS</w:t>
-      </w:r>
-      <w:r>
-        <w:rPr>
-          <w:i/>
-        </w:rPr>
-        <w:t>1 IMU</w:t>
-      </w:r>
-      <w:r>
-        <w:rPr>
-          <w:i/>
-        </w:rPr>
-        <w:t xml:space="preserve"> </w:t>
-      </w:r>
-      <w:r>
-        <w:t>was built to enclose a tracking area and extend the tracking capabilities of the system</w:t>
-      </w:r>
-      <w:r>
-        <w:t xml:space="preserve">. </w:t>
-      </w:r>
-      <w:r>
-        <w:t>Due to I</w:t>
-      </w:r>
-      <w:r>
-        <w:rPr>
-          <w:vertAlign w:val="superscript"/>
-        </w:rPr>
-        <w:t>2</w:t>
-      </w:r>
-      <w:r>
-        <w:t xml:space="preserve">C address conflicts, </w:t>
-      </w:r>
-      <w:r>
-        <w:t xml:space="preserve">magnetometer communication was mediated using a </w:t>
-      </w:r>
-      <w:r>
-        <w:rPr>
-          <w:i/>
-        </w:rPr>
-        <w:t>SparkF</w:t>
-      </w:r>
-      <w:r>
-        <w:rPr>
-          <w:i/>
-        </w:rPr>
-        <w:t>un</w:t>
-      </w:r>
-      <w:r>
-        <w:rPr>
-          <w:i/>
-        </w:rPr>
-        <w:t xml:space="preserve"> </w:t>
-      </w:r>
-      <w:r>
-        <w:rPr>
-          <w:i/>
-        </w:rPr>
-        <w:t>74HC4051</w:t>
-      </w:r>
-      <w:r>
-        <w:rPr>
-          <w:i/>
-        </w:rPr>
-        <w:t xml:space="preserve"> 8-channel</w:t>
-      </w:r>
-      <w:r>
-        <w:t xml:space="preserve"> </w:t>
-      </w:r>
-      <w:r>
-        <w:rPr>
-          <w:i/>
-        </w:rPr>
-        <w:t>multiplexer</w:t>
-      </w:r>
-      <w:r>
-        <w:t xml:space="preserve">. Data </w:t>
-      </w:r>
-      <w:r>
-        <w:t xml:space="preserve">was driven through an Arduino-compatible microcontroller such as the </w:t>
-      </w:r>
-      <w:r>
-        <w:rPr>
-          <w:i/>
-        </w:rPr>
-        <w:t>Arduino Mega 2560</w:t>
-      </w:r>
-      <w:r>
-        <w:t xml:space="preserve"> or </w:t>
-      </w:r>
-      <w:r>
-        <w:rPr>
-          <w:i/>
-        </w:rPr>
-        <w:t>PJRC’s Teensy 3.2</w:t>
-      </w:r>
-      <w:r>
-        <w:t xml:space="preserve"> (Figure 1). Microcontrollers formatted and transmitted magnetometer data through a Serial Bus to a PC running a custom Python script</w:t>
-      </w:r>
-      <w:r>
-        <w:t>.</w:t>
-      </w:r>
-    </w:p>
-    <w:p/>
-    <w:p>
-      <w:r>
-        <w:tab/>
-      </w:r>
-    </w:p>
-    <w:p/>
-    <w:p/>
-    <w:p>
-      <w:pPr>
-        <w:pStyle w:val="NoSpacing"/>
       </w:pPr>
       <w:r>
         <w:t xml:space="preserve">Sensor readings </w:t>
@@ -4502,12 +4500,8 @@
     </w:p>
     <w:p>
       <w:pPr>
-        <w:pStyle w:val="NoSpacing"/>
-      </w:pPr>
-    </w:p>
-    <w:p>
-      <w:pPr>
         <w:pStyle w:val="Heading2"/>
+        <w:spacing w:before="100" w:after="100"/>
       </w:pPr>
       <w:r>
         <w:t>2.3 Position Tracking Algorithm</w:t>
@@ -4515,17 +4509,9 @@
     </w:p>
     <w:p>
       <w:pPr>
-        <w:pPrChange w:id="22" w:author="WOLF512" w:date="2017-10-30T23:53:00Z">
-          <w:pPr>
-            <w:pStyle w:val="Heading2"/>
-          </w:pPr>
-        </w:pPrChange>
-      </w:pPr>
-    </w:p>
-    <w:p>
-      <w:pPr>
+        <w:spacing w:before="100" w:after="100"/>
         <w:ind w:firstLine="270"/>
-        <w:pPrChange w:id="23" w:author="WOLF512" w:date="2017-10-31T00:19:00Z">
+        <w:pPrChange w:id="22" w:author="WOLF512" w:date="2017-10-31T00:19:00Z">
           <w:pPr>
             <w:pStyle w:val="NoSpacing"/>
           </w:pPr>
@@ -4538,31 +4524,10 @@
         <w:t xml:space="preserve">allowed </w:t>
       </w:r>
       <w:r>
-        <w:t>the Python script to assemble one equation, for a total of six equations</w:t>
-      </w:r>
-      <w:bookmarkStart w:id="24" w:name="_GoBack"/>
-      <w:bookmarkEnd w:id="24"/>
-      <w:r>
-        <w:t xml:space="preserve"> using the entire array. </w:t>
-      </w:r>
-      <w:r>
-        <w:t xml:space="preserve">The resulting non-linear system had no analytical solution, thus requiring a numerical approach. </w:t>
-      </w:r>
-      <w:proofErr w:type="spellStart"/>
-      <w:r>
-        <w:t>SciPy’s</w:t>
-      </w:r>
-      <w:proofErr w:type="spellEnd"/>
-      <w:r>
-        <w:t xml:space="preserve"> implementation of the Levenberg-Marquardt (LMA) method was used to solve the resulting non-linear system. Given that </w:t>
-      </w:r>
-      <w:proofErr w:type="spellStart"/>
-      <w:r>
-        <w:t>SciPy’s</w:t>
-      </w:r>
-      <w:proofErr w:type="spellEnd"/>
-      <w:r>
-        <w:t xml:space="preserve"> LMA lacked support for over-constrained systems, three of </w:t>
+        <w:t xml:space="preserve">the Python script to assemble one equation, for a total of six equations using the entire array. </w:t>
+      </w:r>
+      <w:r>
+        <w:t xml:space="preserve">The resulting non-linear system had no analytical solution, thus requiring a numerical approach. SciPy’s implementation of the Levenberg-Marquardt (LMA) method was used to solve the resulting non-linear system. Given that SciPy’s LMA lacked support for over-constrained systems, three of </w:t>
       </w:r>
       <w:r>
         <w:t>the six magnetometer were ignored on every iteration. The script constructed the system of equations using the data from the three magnetometers with the largest</w:t>
@@ -4613,7 +4578,7 @@
       </m:oMath>
       <w:r>
         <w:rPr>
-          <w:rPrChange w:id="25" w:author="WOLF512" w:date="2017-10-31T00:22:00Z">
+          <w:rPrChange w:id="23" w:author="WOLF512" w:date="2017-10-31T00:22:00Z">
             <w:rPr>
               <w:b/>
             </w:rPr>
@@ -4621,10 +4586,15 @@
         </w:rPr>
         <w:t>.</w:t>
       </w:r>
-      <w:del w:id="26" w:author="WOLF512" w:date="2017-10-31T00:21:00Z">
+    </w:p>
+    <w:p>
+      <w:pPr>
+        <w:ind w:firstLine="270"/>
+      </w:pPr>
+      <w:del w:id="24" w:author="WOLF512" w:date="2017-10-31T00:21:00Z">
         <w:r>
           <w:rPr>
-            <w:rPrChange w:id="27" w:author="WOLF512" w:date="2017-10-31T00:22:00Z">
+            <w:rPrChange w:id="25" w:author="WOLF512" w:date="2017-10-31T00:22:00Z">
               <w:rPr>
                 <w:b/>
               </w:rPr>
@@ -4642,43 +4612,47 @@
     <w:p>
       <w:pPr>
         <w:pStyle w:val="NoSpacing"/>
-        <w:rPr>
-          <w:ins w:id="28" w:author="WOLF512" w:date="2017-10-31T00:35:00Z"/>
-        </w:rPr>
       </w:pPr>
       <w:r>
         <w:tab/>
       </w:r>
+    </w:p>
+    <w:p>
+      <w:pPr>
+        <w:pStyle w:val="NoSpacing"/>
+        <w:rPr>
+          <w:ins w:id="26" w:author="WOLF512" w:date="2017-10-31T00:35:00Z"/>
+        </w:rPr>
+      </w:pPr>
+      <w:r>
+        <w:lastRenderedPageBreak/>
+        <w:tab/>
+      </w:r>
       <w:r>
         <w:t xml:space="preserve">The </w:t>
       </w:r>
       <w:r>
         <w:t xml:space="preserve">LMA was chosen for its robustness and speed of convergence. </w:t>
       </w:r>
-      <w:proofErr w:type="spellStart"/>
-      <w:r>
-        <w:t>SciPy’s</w:t>
-      </w:r>
-      <w:proofErr w:type="spellEnd"/>
+      <w:r>
+        <w:t xml:space="preserve">SciPy’s </w:t>
+      </w:r>
+      <w:r>
+        <w:t>LMA combines Newton-Raphson’s algorithm and the Steepest Descent method</w:t>
+      </w:r>
+      <w:r>
+        <w:t xml:space="preserve"> to</w:t>
+      </w:r>
       <w:r>
         <w:t xml:space="preserve"> </w:t>
       </w:r>
       <w:r>
-        <w:t>LMA combines Newton-Raphson’s algorithm and the Steepest Descent method</w:t>
-      </w:r>
-      <w:r>
-        <w:t xml:space="preserve"> to</w:t>
+        <w:t>converge</w:t>
       </w:r>
       <w:r>
         <w:t xml:space="preserve"> </w:t>
       </w:r>
       <w:r>
-        <w:t>converge</w:t>
-      </w:r>
-      <w:r>
-        <w:t xml:space="preserve"> </w:t>
-      </w:r>
-      <w:r>
         <w:t xml:space="preserve">even </w:t>
       </w:r>
       <w:r>
@@ -4701,7 +4675,7 @@
       <w:pPr>
         <w:pStyle w:val="NoSpacing"/>
         <w:rPr>
-          <w:ins w:id="29" w:author="WOLF512" w:date="2017-10-31T00:35:00Z"/>
+          <w:ins w:id="27" w:author="WOLF512" w:date="2017-10-31T00:35:00Z"/>
         </w:rPr>
       </w:pPr>
     </w:p>
@@ -4709,47 +4683,69 @@
       <w:pPr>
         <w:pStyle w:val="NoSpacing"/>
         <w:ind w:firstLine="270"/>
-        <w:rPr>
-          <w:ins w:id="30" w:author="WOLF512" w:date="2017-10-31T00:23:00Z"/>
-        </w:rPr>
-        <w:pPrChange w:id="31" w:author="WOLF512" w:date="2017-10-31T00:44:00Z">
-          <w:pPr>
-            <w:pStyle w:val="NoSpacing"/>
-          </w:pPr>
-        </w:pPrChange>
-      </w:pPr>
-      <w:r>
-        <w:t>Upon convergence of the LMA, values were logged to determine point accuracy (Table #, #) and motion tracking capabilities (Figure #-#). The entire process described above, from sensor calibration to data collection and numerical solution has been summarized in Figure #.</w:t>
-      </w:r>
-    </w:p>
-    <w:p>
-      <w:pPr>
-        <w:ind w:firstLine="270"/>
-        <w:pPrChange w:id="32" w:author="WOLF512" w:date="2017-10-30T23:55:00Z">
-          <w:pPr>
-            <w:pStyle w:val="Heading2"/>
-          </w:pPr>
-        </w:pPrChange>
-      </w:pPr>
-    </w:p>
-    <w:p>
-      <w:pPr>
-        <w:pStyle w:val="NoSpacing"/>
-        <w:keepNext/>
-      </w:pPr>
-      <w:r>
-        <w:lastRenderedPageBreak/>
+      </w:pPr>
+      <w:r>
+        <w:t>Upon convergence of the LMA, values were logged to d</w:t>
+      </w:r>
+      <w:r>
+        <w:t>etermine point accuracy (Table 2, 3</w:t>
+      </w:r>
+      <w:r>
+        <w:t>) and motion tracking</w:t>
+      </w:r>
+      <w:r>
+        <w:t xml:space="preserve"> capabilities (Figure 3, 4</w:t>
+      </w:r>
+      <w:r>
+        <w:t>). The entire process described above, from sensor calibration to data collection and numerical solution</w:t>
+      </w:r>
+      <w:r>
+        <w:t xml:space="preserve"> has been summarized in Figure 2</w:t>
+      </w:r>
+      <w:r>
+        <w:t>.</w:t>
+      </w:r>
+    </w:p>
+    <w:p>
+      <w:pPr>
+        <w:pStyle w:val="Heading1"/>
+      </w:pPr>
+      <w:r>
+        <w:t>3 Results</w:t>
+      </w:r>
+    </w:p>
+    <w:p>
+      <w:pPr>
+        <w:pStyle w:val="Heading2"/>
+        <w:spacing w:before="100" w:after="100"/>
+      </w:pPr>
+      <w:r>
+        <w:t>3</w:t>
+      </w:r>
+      <w:r>
+        <w:t xml:space="preserve">.1 </w:t>
+      </w:r>
+      <w:r>
+        <w:t>Approximation of K</w:t>
+      </w:r>
+    </w:p>
+    <w:p>
+      <w:pPr>
+        <w:spacing w:before="100" w:after="100"/>
+      </w:pPr>
+      <w:r>
         <w:tab/>
-      </w:r>
-      <w:r>
-        <w:rPr>
-          <w:noProof/>
-        </w:rPr>
+        <w:t>Following the CNC-based approximation protocol described earlier, the magnitude of the magnetic field moment K was determined for two permanent magnets (Table 1).</w:t>
+      </w:r>
+    </w:p>
+    <w:p/>
+    <w:p>
+      <w:r>
         <w:drawing>
-          <wp:inline distT="0" distB="0" distL="0" distR="0" wp14:anchorId="35B936D1" wp14:editId="7123307E">
-            <wp:extent cx="2853055" cy="3628390"/>
-            <wp:effectExtent l="0" t="0" r="4445" b="0"/>
-            <wp:docPr id="1" name="Picture 1" descr="C:\Users\modeh\AppData\Local\Microsoft\Windows\INetCache\Content.Word\Algorithm Chart.png"/>
+          <wp:inline distT="0" distB="0" distL="0" distR="0" wp14:anchorId="2567EBE7" wp14:editId="6CAF4470">
+            <wp:extent cx="2857500" cy="741680"/>
+            <wp:effectExtent l="0" t="0" r="0" b="1270"/>
+            <wp:docPr id="9" name="Picture 9"/>
             <wp:cNvGraphicFramePr>
               <a:graphicFrameLocks xmlns:a="http://schemas.openxmlformats.org/drawingml/2006/main" noChangeAspect="1"/>
             </wp:cNvGraphicFramePr>
@@ -4757,13 +4753,13 @@
               <a:graphicData uri="http://schemas.openxmlformats.org/drawingml/2006/picture">
                 <pic:pic xmlns:pic="http://schemas.openxmlformats.org/drawingml/2006/picture">
                   <pic:nvPicPr>
-                    <pic:cNvPr id="0" name="Picture 3" descr="C:\Users\modeh\AppData\Local\Microsoft\Windows\INetCache\Content.Word\Algorithm Chart.png"/>
+                    <pic:cNvPr id="0" name="Picture 5"/>
                     <pic:cNvPicPr>
                       <a:picLocks noChangeAspect="1" noChangeArrowheads="1"/>
                     </pic:cNvPicPr>
                   </pic:nvPicPr>
                   <pic:blipFill>
-                    <a:blip r:embed="rId10">
+                    <a:blip r:embed="rId12">
                       <a:extLst>
                         <a:ext uri="{28A0092B-C50C-407E-A947-70E740481C1C}">
                           <a14:useLocalDpi xmlns:a14="http://schemas.microsoft.com/office/drawing/2010/main" val="0"/>
@@ -4778,7 +4774,7 @@
                   <pic:spPr bwMode="auto">
                     <a:xfrm>
                       <a:off x="0" y="0"/>
-                      <a:ext cx="2853055" cy="3628390"/>
+                      <a:ext cx="2859130" cy="742103"/>
                     </a:xfrm>
                     <a:prstGeom prst="rect">
                       <a:avLst/>
@@ -4796,2156 +4792,530 @@
       </w:r>
     </w:p>
     <w:p>
-      <w:pPr>
-        <w:pStyle w:val="Caption"/>
-        <w:jc w:val="center"/>
-        <w:rPr>
-          <w:color w:val="auto"/>
-        </w:rPr>
-      </w:pPr>
-      <w:r>
-        <w:rPr>
-          <w:color w:val="auto"/>
-        </w:rPr>
-        <w:t xml:space="preserve">Figure </w:t>
-      </w:r>
-      <w:r>
-        <w:rPr>
-          <w:color w:val="auto"/>
-        </w:rPr>
-        <w:fldChar w:fldCharType="begin"/>
-      </w:r>
-      <w:r>
-        <w:rPr>
-          <w:color w:val="auto"/>
-        </w:rPr>
-        <w:instrText xml:space="preserve"> SEQ Figure \* ARABIC </w:instrText>
-      </w:r>
-      <w:r>
-        <w:rPr>
-          <w:color w:val="auto"/>
-        </w:rPr>
-        <w:fldChar w:fldCharType="separate"/>
-      </w:r>
       <w:r>
         <w:rPr>
           <w:noProof/>
-          <w:color w:val="auto"/>
-        </w:rPr>
-        <w:t>2</w:t>
-      </w:r>
-      <w:r>
-        <w:rPr>
-          <w:color w:val="auto"/>
-        </w:rPr>
-        <w:fldChar w:fldCharType="end"/>
-      </w:r>
-      <w:r>
-        <w:rPr>
-          <w:color w:val="auto"/>
-        </w:rPr>
-        <w:t>: System Flowchart</w:t>
-      </w:r>
-    </w:p>
-    <w:p>
-      <w:pPr>
-        <w:pStyle w:val="NoSpacing"/>
-      </w:pPr>
+        </w:rPr>
+        <mc:AlternateContent>
+          <mc:Choice Requires="wpg">
+            <w:drawing>
+              <wp:anchor distT="0" distB="0" distL="114300" distR="114300" simplePos="0" relativeHeight="251659264" behindDoc="0" locked="0" layoutInCell="1" allowOverlap="1" wp14:anchorId="2EC17893" wp14:editId="1B18D664">
+                <wp:simplePos x="0" y="0"/>
+                <wp:positionH relativeFrom="column">
+                  <wp:posOffset>0</wp:posOffset>
+                </wp:positionH>
+                <wp:positionV relativeFrom="paragraph">
+                  <wp:posOffset>-4000500</wp:posOffset>
+                </wp:positionV>
+                <wp:extent cx="2857500" cy="4229100"/>
+                <wp:effectExtent l="0" t="0" r="0" b="0"/>
+                <wp:wrapSquare wrapText="bothSides"/>
+                <wp:docPr id="17" name="Group 17"/>
+                <wp:cNvGraphicFramePr/>
+                <a:graphic xmlns:a="http://schemas.openxmlformats.org/drawingml/2006/main">
+                  <a:graphicData uri="http://schemas.microsoft.com/office/word/2010/wordprocessingGroup">
+                    <wpg:wgp>
+                      <wpg:cNvGrpSpPr/>
+                      <wpg:grpSpPr>
+                        <a:xfrm>
+                          <a:off x="0" y="0"/>
+                          <a:ext cx="2857500" cy="4229100"/>
+                          <a:chOff x="-6350" y="-514350"/>
+                          <a:chExt cx="2857500" cy="4229100"/>
+                        </a:xfrm>
+                      </wpg:grpSpPr>
+                      <pic:pic xmlns:pic="http://schemas.openxmlformats.org/drawingml/2006/picture">
+                        <pic:nvPicPr>
+                          <pic:cNvPr id="1" name="Picture 1" descr="C:\Users\modeh\AppData\Local\Microsoft\Windows\INetCache\Content.Word\Algorithm Chart.png"/>
+                          <pic:cNvPicPr>
+                            <a:picLocks noChangeAspect="1"/>
+                          </pic:cNvPicPr>
+                        </pic:nvPicPr>
+                        <pic:blipFill>
+                          <a:blip r:embed="rId13">
+                            <a:extLst>
+                              <a:ext uri="{28A0092B-C50C-407E-A947-70E740481C1C}">
+                                <a14:useLocalDpi xmlns:a14="http://schemas.microsoft.com/office/drawing/2010/main" val="0"/>
+                              </a:ext>
+                            </a:extLst>
+                          </a:blip>
+                          <a:srcRect/>
+                          <a:stretch>
+                            <a:fillRect/>
+                          </a:stretch>
+                        </pic:blipFill>
+                        <pic:spPr bwMode="auto">
+                          <a:xfrm>
+                            <a:off x="-6350" y="-514350"/>
+                            <a:ext cx="2853055" cy="3628390"/>
+                          </a:xfrm>
+                          <a:prstGeom prst="rect">
+                            <a:avLst/>
+                          </a:prstGeom>
+                          <a:noFill/>
+                          <a:ln>
+                            <a:noFill/>
+                          </a:ln>
+                        </pic:spPr>
+                      </pic:pic>
+                      <wps:wsp>
+                        <wps:cNvPr id="15" name="Text Box 15"/>
+                        <wps:cNvSpPr txBox="1"/>
+                        <wps:spPr>
+                          <a:xfrm>
+                            <a:off x="-6350" y="3257550"/>
+                            <a:ext cx="2857500" cy="457200"/>
+                          </a:xfrm>
+                          <a:prstGeom prst="rect">
+                            <a:avLst/>
+                          </a:prstGeom>
+                          <a:solidFill>
+                            <a:schemeClr val="lt1"/>
+                          </a:solidFill>
+                          <a:ln w="6350">
+                            <a:noFill/>
+                          </a:ln>
+                          <a:effectLst/>
+                        </wps:spPr>
+                        <wps:style>
+                          <a:lnRef idx="0">
+                            <a:schemeClr val="accent1"/>
+                          </a:lnRef>
+                          <a:fillRef idx="0">
+                            <a:schemeClr val="accent1"/>
+                          </a:fillRef>
+                          <a:effectRef idx="0">
+                            <a:schemeClr val="accent1"/>
+                          </a:effectRef>
+                          <a:fontRef idx="minor">
+                            <a:schemeClr val="dk1"/>
+                          </a:fontRef>
+                        </wps:style>
+                        <wps:txbx>
+                          <w:txbxContent>
+                            <w:p>
+                              <w:pPr>
+                                <w:pStyle w:val="Caption"/>
+                                <w:jc w:val="center"/>
+                                <w:rPr>
+                                  <w:color w:val="auto"/>
+                                </w:rPr>
+                              </w:pPr>
+                              <w:r>
+                                <w:rPr>
+                                  <w:color w:val="auto"/>
+                                </w:rPr>
+                                <w:t xml:space="preserve">Figure </w:t>
+                              </w:r>
+                              <w:r>
+                                <w:rPr>
+                                  <w:color w:val="auto"/>
+                                </w:rPr>
+                                <w:fldChar w:fldCharType="begin"/>
+                              </w:r>
+                              <w:r>
+                                <w:rPr>
+                                  <w:color w:val="auto"/>
+                                </w:rPr>
+                                <w:instrText xml:space="preserve"> SEQ Figure \* ARABIC </w:instrText>
+                              </w:r>
+                              <w:r>
+                                <w:rPr>
+                                  <w:color w:val="auto"/>
+                                </w:rPr>
+                                <w:fldChar w:fldCharType="separate"/>
+                              </w:r>
+                              <w:r>
+                                <w:rPr>
+                                  <w:noProof/>
+                                  <w:color w:val="auto"/>
+                                </w:rPr>
+                                <w:t>2</w:t>
+                              </w:r>
+                              <w:r>
+                                <w:rPr>
+                                  <w:color w:val="auto"/>
+                                </w:rPr>
+                                <w:fldChar w:fldCharType="end"/>
+                              </w:r>
+                              <w:r>
+                                <w:rPr>
+                                  <w:color w:val="auto"/>
+                                </w:rPr>
+                                <w:t xml:space="preserve">: </w:t>
+                              </w:r>
+                              <w:r>
+                                <w:rPr>
+                                  <w:color w:val="auto"/>
+                                </w:rPr>
+                                <w:t>Overall System and Position Tracking Algorithm Flowchart</w:t>
+                              </w:r>
+                            </w:p>
+                            <w:p/>
+                          </w:txbxContent>
+                        </wps:txbx>
+                        <wps:bodyPr rot="0" spcFirstLastPara="0" vertOverflow="overflow" horzOverflow="overflow" vert="horz" wrap="square" lIns="91440" tIns="45720" rIns="91440" bIns="45720" numCol="1" spcCol="0" rtlCol="0" fromWordArt="0" anchor="t" anchorCtr="0" forceAA="0" compatLnSpc="1">
+                          <a:prstTxWarp prst="textNoShape">
+                            <a:avLst/>
+                          </a:prstTxWarp>
+                          <a:noAutofit/>
+                        </wps:bodyPr>
+                      </wps:wsp>
+                    </wpg:wgp>
+                  </a:graphicData>
+                </a:graphic>
+                <wp14:sizeRelH relativeFrom="margin">
+                  <wp14:pctWidth>0</wp14:pctWidth>
+                </wp14:sizeRelH>
+                <wp14:sizeRelV relativeFrom="margin">
+                  <wp14:pctHeight>0</wp14:pctHeight>
+                </wp14:sizeRelV>
+              </wp:anchor>
+            </w:drawing>
+          </mc:Choice>
+          <mc:Fallback>
+            <w:pict>
+              <v:group w14:anchorId="2EC17893" id="Group 17" o:spid="_x0000_s1030" style="position:absolute;left:0;text-align:left;margin-left:0;margin-top:-315pt;width:225pt;height:333pt;z-index:251659264;mso-width-relative:margin;mso-height-relative:margin" coordorigin="-63,-5143" coordsize="28575,42291" o:gfxdata="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">
+                <v:shape id="Picture 1" o:spid="_x0000_s1031" type="#_x0000_t75" style="position:absolute;left:-63;top:-5143;width:28530;height:36283;visibility:visible;mso-wrap-style:square" o:gfxdata="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">
+                  <v:imagedata r:id="rId14" o:title="Algorithm Chart"/>
+                  <v:path arrowok="t"/>
+                </v:shape>
+                <v:shape id="Text Box 15" o:spid="_x0000_s1032" type="#_x0000_t202" style="position:absolute;left:-63;top:32575;width:28574;height:4572;visibility:visible;mso-wrap-style:square;v-text-anchor:top" o:gfxdata="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" fillcolor="white [3201]" stroked="f" strokeweight=".5pt">
+                  <v:textbox>
+                    <w:txbxContent>
+                      <w:p>
+                        <w:pPr>
+                          <w:pStyle w:val="Caption"/>
+                          <w:jc w:val="center"/>
+                          <w:rPr>
+                            <w:color w:val="auto"/>
+                          </w:rPr>
+                        </w:pPr>
+                        <w:r>
+                          <w:rPr>
+                            <w:color w:val="auto"/>
+                          </w:rPr>
+                          <w:t xml:space="preserve">Figure </w:t>
+                        </w:r>
+                        <w:r>
+                          <w:rPr>
+                            <w:color w:val="auto"/>
+                          </w:rPr>
+                          <w:fldChar w:fldCharType="begin"/>
+                        </w:r>
+                        <w:r>
+                          <w:rPr>
+                            <w:color w:val="auto"/>
+                          </w:rPr>
+                          <w:instrText xml:space="preserve"> SEQ Figure \* ARABIC </w:instrText>
+                        </w:r>
+                        <w:r>
+                          <w:rPr>
+                            <w:color w:val="auto"/>
+                          </w:rPr>
+                          <w:fldChar w:fldCharType="separate"/>
+                        </w:r>
+                        <w:r>
+                          <w:rPr>
+                            <w:noProof/>
+                            <w:color w:val="auto"/>
+                          </w:rPr>
+                          <w:t>2</w:t>
+                        </w:r>
+                        <w:r>
+                          <w:rPr>
+                            <w:color w:val="auto"/>
+                          </w:rPr>
+                          <w:fldChar w:fldCharType="end"/>
+                        </w:r>
+                        <w:r>
+                          <w:rPr>
+                            <w:color w:val="auto"/>
+                          </w:rPr>
+                          <w:t xml:space="preserve">: </w:t>
+                        </w:r>
+                        <w:r>
+                          <w:rPr>
+                            <w:color w:val="auto"/>
+                          </w:rPr>
+                          <w:t>Overall System and Position Tracking Algorithm Flowchart</w:t>
+                        </w:r>
+                      </w:p>
+                      <w:p/>
+                    </w:txbxContent>
+                  </v:textbox>
+                </v:shape>
+                <w10:wrap type="square"/>
+              </v:group>
+            </w:pict>
+          </mc:Fallback>
+        </mc:AlternateContent>
+      </w:r>
+    </w:p>
+    <w:p>
+      <w:pPr>
+        <w:pStyle w:val="Heading2"/>
+        <w:spacing w:before="100" w:after="100"/>
+      </w:pPr>
+      <w:r>
+        <w:t xml:space="preserve">3.2 </w:t>
+      </w:r>
+      <w:r>
+        <w:t>Point Accuracy</w:t>
+      </w:r>
+    </w:p>
+    <w:p>
+      <w:pPr>
+        <w:spacing w:before="100" w:after="100"/>
+      </w:pPr>
+      <w:r>
+        <w:drawing>
+          <wp:anchor distT="0" distB="0" distL="114300" distR="114300" simplePos="0" relativeHeight="251670528" behindDoc="0" locked="0" layoutInCell="1" allowOverlap="1" wp14:anchorId="6369F21B" wp14:editId="55744331">
+            <wp:simplePos x="0" y="0"/>
+            <wp:positionH relativeFrom="column">
+              <wp:posOffset>4330</wp:posOffset>
+            </wp:positionH>
+            <wp:positionV relativeFrom="paragraph">
+              <wp:posOffset>1405255</wp:posOffset>
+            </wp:positionV>
+            <wp:extent cx="2856904" cy="1160780"/>
+            <wp:effectExtent l="0" t="0" r="635" b="1270"/>
+            <wp:wrapSquare wrapText="bothSides"/>
+            <wp:docPr id="8" name="Picture 8"/>
+            <wp:cNvGraphicFramePr>
+              <a:graphicFrameLocks xmlns:a="http://schemas.openxmlformats.org/drawingml/2006/main" noChangeAspect="1"/>
+            </wp:cNvGraphicFramePr>
+            <a:graphic xmlns:a="http://schemas.openxmlformats.org/drawingml/2006/main">
+              <a:graphicData uri="http://schemas.openxmlformats.org/drawingml/2006/picture">
+                <pic:pic xmlns:pic="http://schemas.openxmlformats.org/drawingml/2006/picture">
+                  <pic:nvPicPr>
+                    <pic:cNvPr id="0" name="Picture 4"/>
+                    <pic:cNvPicPr>
+                      <a:picLocks noChangeAspect="1" noChangeArrowheads="1"/>
+                    </pic:cNvPicPr>
+                  </pic:nvPicPr>
+                  <pic:blipFill>
+                    <a:blip r:embed="rId15">
+                      <a:extLst>
+                        <a:ext uri="{28A0092B-C50C-407E-A947-70E740481C1C}">
+                          <a14:useLocalDpi xmlns:a14="http://schemas.microsoft.com/office/drawing/2010/main" val="0"/>
+                        </a:ext>
+                      </a:extLst>
+                    </a:blip>
+                    <a:srcRect/>
+                    <a:stretch>
+                      <a:fillRect/>
+                    </a:stretch>
+                  </pic:blipFill>
+                  <pic:spPr bwMode="auto">
+                    <a:xfrm>
+                      <a:off x="0" y="0"/>
+                      <a:ext cx="2856904" cy="1160780"/>
+                    </a:xfrm>
+                    <a:prstGeom prst="rect">
+                      <a:avLst/>
+                    </a:prstGeom>
+                    <a:noFill/>
+                    <a:ln>
+                      <a:noFill/>
+                    </a:ln>
+                  </pic:spPr>
+                </pic:pic>
+              </a:graphicData>
+            </a:graphic>
+          </wp:anchor>
+        </w:drawing>
+      </w:r>
+      <w:r>
+        <w:drawing>
+          <wp:anchor distT="0" distB="0" distL="114300" distR="114300" simplePos="0" relativeHeight="251671552" behindDoc="0" locked="0" layoutInCell="1" allowOverlap="1" wp14:anchorId="5430F1D9" wp14:editId="0920663F">
+            <wp:simplePos x="0" y="0"/>
+            <wp:positionH relativeFrom="column">
+              <wp:posOffset>3810</wp:posOffset>
+            </wp:positionH>
+            <wp:positionV relativeFrom="paragraph">
+              <wp:posOffset>2672715</wp:posOffset>
+            </wp:positionV>
+            <wp:extent cx="2857500" cy="1370965"/>
+            <wp:effectExtent l="0" t="0" r="0" b="635"/>
+            <wp:wrapSquare wrapText="bothSides"/>
+            <wp:docPr id="18" name="Picture 18"/>
+            <wp:cNvGraphicFramePr>
+              <a:graphicFrameLocks xmlns:a="http://schemas.openxmlformats.org/drawingml/2006/main" noChangeAspect="1"/>
+            </wp:cNvGraphicFramePr>
+            <a:graphic xmlns:a="http://schemas.openxmlformats.org/drawingml/2006/main">
+              <a:graphicData uri="http://schemas.openxmlformats.org/drawingml/2006/picture">
+                <pic:pic xmlns:pic="http://schemas.openxmlformats.org/drawingml/2006/picture">
+                  <pic:nvPicPr>
+                    <pic:cNvPr id="0" name="Picture 7"/>
+                    <pic:cNvPicPr>
+                      <a:picLocks noChangeAspect="1" noChangeArrowheads="1"/>
+                    </pic:cNvPicPr>
+                  </pic:nvPicPr>
+                  <pic:blipFill>
+                    <a:blip r:embed="rId16">
+                      <a:extLst>
+                        <a:ext uri="{28A0092B-C50C-407E-A947-70E740481C1C}">
+                          <a14:useLocalDpi xmlns:a14="http://schemas.microsoft.com/office/drawing/2010/main" val="0"/>
+                        </a:ext>
+                      </a:extLst>
+                    </a:blip>
+                    <a:srcRect/>
+                    <a:stretch>
+                      <a:fillRect/>
+                    </a:stretch>
+                  </pic:blipFill>
+                  <pic:spPr bwMode="auto">
+                    <a:xfrm>
+                      <a:off x="0" y="0"/>
+                      <a:ext cx="2857500" cy="1370965"/>
+                    </a:xfrm>
+                    <a:prstGeom prst="rect">
+                      <a:avLst/>
+                    </a:prstGeom>
+                    <a:noFill/>
+                    <a:ln>
+                      <a:noFill/>
+                    </a:ln>
+                  </pic:spPr>
+                </pic:pic>
+              </a:graphicData>
+            </a:graphic>
+          </wp:anchor>
+        </w:drawing>
+      </w:r>
       <w:r>
         <w:tab/>
-      </w:r>
-    </w:p>
-    <w:p>
-      <w:pPr>
-        <w:pStyle w:val="NoSpacing"/>
+        <w:t xml:space="preserve">Using </w:t>
+      </w:r>
+      <w:r>
+        <w:t>our 2D sensor array</w:t>
+      </w:r>
+      <w:r>
+        <w:t xml:space="preserve">, </w:t>
+      </w:r>
+      <w:r>
+        <w:t xml:space="preserve">position tracking accuracy was studied by placing each permanent magnet in 20 different locations within the array. On average, 20 seconds of sensor readings were recorded for each location. The difference between the expected and observed </w:t>
+      </w:r>
+      <w:r>
+        <w:t>X and Y positions was</w:t>
+      </w:r>
+      <w:r>
+        <w:t xml:space="preserve"> recorded, in millimeters, as X</w:t>
+      </w:r>
+      <w:r>
+        <w:rPr>
+          <w:vertAlign w:val="subscript"/>
+        </w:rPr>
+        <w:t>off</w:t>
+      </w:r>
+      <w:r>
+        <w:t xml:space="preserve"> and Y</w:t>
+      </w:r>
+      <w:r>
+        <w:rPr>
+          <w:vertAlign w:val="subscript"/>
+        </w:rPr>
+        <w:t>off</w:t>
+      </w:r>
+      <w:r>
+        <w:t>.</w:t>
+      </w:r>
+      <w:r>
+        <w:t xml:space="preserve"> A percentage error was calculated as the ratio of these differences to the original X and Y positions. The values reported here represent the average position difference and error among the 20 points sam</w:t>
+      </w:r>
+      <w:r>
+        <w:t xml:space="preserve">pled using each magnet (Table 2, </w:t>
+      </w:r>
+      <w:r>
+        <w:t xml:space="preserve">3). </w:t>
+      </w:r>
+      <w:bookmarkStart w:id="28" w:name="_GoBack"/>
+      <w:bookmarkEnd w:id="28"/>
+    </w:p>
+    <w:p/>
+    <w:p>
+      <w:pPr>
+        <w:ind w:firstLine="270"/>
+      </w:pPr>
+      <w:r>
+        <w:t>The position difference and thus the error was observed to be greater in the case of the small permanent magnet.</w:t>
+      </w:r>
+      <w:r>
+        <w:t xml:space="preserve"> A weaker magnetic field and magnetic field moment K can support this observation.</w:t>
+      </w:r>
+    </w:p>
+    <w:p>
+      <w:pPr>
+        <w:pStyle w:val="Heading2"/>
+        <w:spacing w:before="100" w:after="100"/>
+      </w:pPr>
+      <w:r>
+        <w:t>3</w:t>
+      </w:r>
+      <w:r>
+        <w:t xml:space="preserve">.1 </w:t>
+      </w:r>
+      <w:r>
+        <w:t>Motion Tracking</w:t>
+      </w:r>
+    </w:p>
+    <w:p>
+      <w:pPr>
+        <w:spacing w:before="100" w:after="100"/>
       </w:pPr>
       <w:r>
         <w:tab/>
       </w:r>
-    </w:p>
-    <w:p>
-      <w:pPr>
-        <w:pStyle w:val="NoSpacing"/>
-      </w:pPr>
-    </w:p>
-    <w:p>
-      <w:pPr>
-        <w:pStyle w:val="NoSpacing"/>
-      </w:pPr>
+      <w:r>
+        <w:t xml:space="preserve">In addition to single point accuracy, our system was tested for motion tracking. 3D-printed tracks were printed to guide the magnets on a constrained path as its position was approximated by the sensor array (Figure 1). </w:t>
+      </w:r>
+      <w:r>
+        <w:t xml:space="preserve">Two tracks were designed (squared and curved), printed and tested </w:t>
+      </w:r>
+      <w:r>
+        <w:t xml:space="preserve">using the two permanent magnets. </w:t>
+      </w:r>
+      <w:r>
+        <w:t xml:space="preserve">Scatter plots were generated from each experiment </w:t>
+      </w:r>
+      <w:r>
+        <w:t>(Figure 3, 4</w:t>
+      </w:r>
+      <w:r>
+        <w:t>).</w:t>
+      </w:r>
+    </w:p>
+    <w:p/>
+    <w:p>
       <w:r>
         <w:tab/>
+        <w:t>Motion tracking experiments revealed areas of future work for our team. Scatters revealed some position inaccuracies that could be accounted for by considering the motion was not smooth (the magnet was moved along the track by hand). Furthermore, some inaccuracies could also be irrelevant when considering the actual size of the permanent magnet. Two dashed lines, following the color pattern used for the scatter, represent the approximate size of each magnet</w:t>
+      </w:r>
+      <w:r>
+        <w:t xml:space="preserve"> (Figure 3, 4).</w:t>
+      </w:r>
+      <w:r>
+        <w:t xml:space="preserve"> Overall position inaccuracies can be inferred by looking at the corresponding track designs (depicted on the t</w:t>
+      </w:r>
+      <w:r>
+        <w:t>op-right corner of each graph). Additionally, each track required a few minutes for completion (data gathering and plotting) which will lead our team to study hardware and software bottlenecks in pursuit of real time tracking.</w:t>
       </w:r>
     </w:p>
     <w:p>
       <w:pPr>
         <w:pStyle w:val="Heading1"/>
-      </w:pPr>
-      <w:r>
-        <w:t>3 Results</w:t>
-      </w:r>
-    </w:p>
-    <w:p>
-      <w:pPr>
-        <w:pStyle w:val="NoSpacing"/>
-      </w:pPr>
-      <w:r>
-        <w:tab/>
-      </w:r>
-      <w:r>
-        <w:t>Given the demonstrated success of others operating under a similar approach [</w:t>
-      </w:r>
-      <w:r>
-        <w:t xml:space="preserve">2, </w:t>
-      </w:r>
-      <w:r>
-        <w:t>6 and 7],</w:t>
-      </w:r>
-      <w:r>
-        <w:t xml:space="preserve"> our focus becomes</w:t>
-      </w:r>
-      <w:r>
-        <w:t xml:space="preserve"> refining the system for operational efficiency</w:t>
-      </w:r>
-      <w:r>
-        <w:t xml:space="preserve">. </w:t>
-      </w:r>
-      <w:r>
-        <w:rPr>
-          <w:b/>
-          <w:i/>
-          <w:color w:val="FF0000"/>
-        </w:rPr>
-        <w:t>However, we conducted a series of trials to verify and characterize the system’</w:t>
-      </w:r>
-      <w:r>
-        <w:rPr>
-          <w:b/>
-          <w:i/>
-          <w:color w:val="FF0000"/>
-        </w:rPr>
-        <w:t>s accuracy and precision, especially in pursuit of our lab’s application, in 2D space.</w:t>
-      </w:r>
-    </w:p>
-    <w:p>
-      <w:pPr>
-        <w:pStyle w:val="NoSpacing"/>
-      </w:pPr>
-    </w:p>
-    <w:p>
-      <w:pPr>
-        <w:pStyle w:val="Heading2"/>
-      </w:pPr>
-      <w:commentRangeStart w:id="33"/>
-      <w:r>
-        <w:t>3</w:t>
-      </w:r>
-      <w:r>
-        <w:t xml:space="preserve">.1 </w:t>
-      </w:r>
-      <w:r>
-        <w:t>Point Accuracy</w:t>
-      </w:r>
-      <w:commentRangeEnd w:id="33"/>
-      <w:r>
-        <w:rPr>
-          <w:rStyle w:val="CommentReference"/>
-          <w:rFonts w:ascii="Times" w:hAnsi="Times"/>
-          <w:b w:val="0"/>
-        </w:rPr>
-        <w:commentReference w:id="33"/>
-      </w:r>
-    </w:p>
-    <w:p>
-      <w:r>
-        <w:tab/>
-        <w:t xml:space="preserve">Using a metric optics breadboard with 25mm separation between through-hole taps, </w:t>
-      </w:r>
-      <w:r>
-        <w:t xml:space="preserve">a </w:t>
-      </w:r>
-      <w:r>
-        <w:t>30mm diameter permanent magnet, and 3D printed magnet jigs</w:t>
-      </w:r>
-      <w:r>
-        <w:t xml:space="preserve">, </w:t>
-      </w:r>
-      <w:r>
-        <w:t>output was sampled at</w:t>
-      </w:r>
-      <w:r>
-        <w:t xml:space="preserve"> convenient,</w:t>
-      </w:r>
-      <w:r>
-        <w:t xml:space="preserve"> known points</w:t>
-      </w:r>
-      <w:r>
-        <w:t xml:space="preserve"> on a plane level with the sensors</w:t>
-      </w:r>
-      <w:r>
-        <w:t>.</w:t>
-      </w:r>
-      <w:r>
-        <w:t xml:space="preserve"> Several hundred</w:t>
-      </w:r>
-      <w:r>
-        <w:t xml:space="preserve"> output samples</w:t>
-      </w:r>
-      <w:r>
-        <w:t xml:space="preserve"> were taken for each point.</w:t>
-      </w:r>
-    </w:p>
-    <w:p/>
-    <w:tbl>
-      <w:tblPr>
-        <w:tblW w:w="4320" w:type="dxa"/>
-        <w:jc w:val="center"/>
-        <w:tblLook w:val="04A0" w:firstRow="1" w:lastRow="0" w:firstColumn="1" w:lastColumn="0" w:noHBand="0" w:noVBand="1"/>
-      </w:tblPr>
-      <w:tblGrid>
-        <w:gridCol w:w="2736"/>
-        <w:gridCol w:w="1584"/>
-      </w:tblGrid>
-      <w:tr>
-        <w:trPr>
-          <w:trHeight w:val="20"/>
-          <w:jc w:val="center"/>
-        </w:trPr>
-        <w:tc>
-          <w:tcPr>
-            <w:tcW w:w="4320" w:type="dxa"/>
-            <w:gridSpan w:val="2"/>
-            <w:tcBorders>
-              <w:top w:val="single" w:sz="4" w:space="0" w:color="auto"/>
-              <w:left w:val="single" w:sz="4" w:space="0" w:color="auto"/>
-              <w:bottom w:val="single" w:sz="4" w:space="0" w:color="auto"/>
-              <w:right w:val="single" w:sz="4" w:space="0" w:color="auto"/>
-            </w:tcBorders>
-            <w:shd w:val="clear" w:color="auto" w:fill="auto"/>
-            <w:noWrap/>
-            <w:vAlign w:val="bottom"/>
-            <w:hideMark/>
-          </w:tcPr>
-          <w:p>
-            <w:pPr>
-              <w:tabs>
-                <w:tab w:val="clear" w:pos="288"/>
-              </w:tabs>
-              <w:jc w:val="center"/>
-              <w:rPr>
-                <w:rFonts w:ascii="Times New Roman" w:eastAsia="Times New Roman" w:hAnsi="Times New Roman"/>
-                <w:color w:val="000000"/>
-                <w:szCs w:val="22"/>
-              </w:rPr>
-            </w:pPr>
-            <w:r>
-              <w:rPr>
-                <w:rFonts w:ascii="Times New Roman" w:eastAsia="Times New Roman" w:hAnsi="Times New Roman"/>
-                <w:bCs/>
-                <w:i/>
-                <w:iCs/>
-                <w:color w:val="000000"/>
-                <w:szCs w:val="22"/>
-              </w:rPr>
-              <w:t xml:space="preserve">Distance </w:t>
-            </w:r>
-            <w:r>
-              <w:rPr>
-                <w:rFonts w:ascii="Times New Roman" w:eastAsia="Times New Roman" w:hAnsi="Times New Roman"/>
-                <w:bCs/>
-                <w:i/>
-                <w:iCs/>
-                <w:color w:val="000000"/>
-                <w:szCs w:val="22"/>
-              </w:rPr>
-              <w:t>Error from (10</w:t>
-            </w:r>
-            <w:r>
-              <w:rPr>
-                <w:rFonts w:ascii="Times New Roman" w:eastAsia="Times New Roman" w:hAnsi="Times New Roman"/>
-                <w:bCs/>
-                <w:i/>
-                <w:iCs/>
-                <w:color w:val="000000"/>
-                <w:szCs w:val="22"/>
-              </w:rPr>
-              <w:t>0</w:t>
-            </w:r>
-            <w:r>
-              <w:rPr>
-                <w:rFonts w:ascii="Times New Roman" w:eastAsia="Times New Roman" w:hAnsi="Times New Roman"/>
-                <w:bCs/>
-                <w:i/>
-                <w:iCs/>
-                <w:color w:val="000000"/>
-                <w:szCs w:val="22"/>
-              </w:rPr>
-              <w:t>mm</w:t>
-            </w:r>
-            <w:r>
-              <w:rPr>
-                <w:rFonts w:ascii="Times New Roman" w:eastAsia="Times New Roman" w:hAnsi="Times New Roman"/>
-                <w:bCs/>
-                <w:i/>
-                <w:iCs/>
-                <w:color w:val="000000"/>
-                <w:szCs w:val="22"/>
-              </w:rPr>
-              <w:t>,</w:t>
-            </w:r>
-            <w:r>
-              <w:rPr>
-                <w:rFonts w:ascii="Times New Roman" w:eastAsia="Times New Roman" w:hAnsi="Times New Roman"/>
-                <w:bCs/>
-                <w:i/>
-                <w:iCs/>
-                <w:color w:val="000000"/>
-                <w:szCs w:val="22"/>
-              </w:rPr>
-              <w:t xml:space="preserve"> </w:t>
-            </w:r>
-            <w:r>
-              <w:rPr>
-                <w:rFonts w:ascii="Times New Roman" w:eastAsia="Times New Roman" w:hAnsi="Times New Roman"/>
-                <w:bCs/>
-                <w:i/>
-                <w:iCs/>
-                <w:color w:val="000000"/>
-                <w:szCs w:val="22"/>
-              </w:rPr>
-              <w:t>10</w:t>
-            </w:r>
-            <w:r>
-              <w:rPr>
-                <w:rFonts w:ascii="Times New Roman" w:eastAsia="Times New Roman" w:hAnsi="Times New Roman"/>
-                <w:bCs/>
-                <w:i/>
-                <w:iCs/>
-                <w:color w:val="000000"/>
-                <w:szCs w:val="22"/>
-              </w:rPr>
-              <w:t>0</w:t>
-            </w:r>
-            <w:r>
-              <w:rPr>
-                <w:rFonts w:ascii="Times New Roman" w:eastAsia="Times New Roman" w:hAnsi="Times New Roman"/>
-                <w:bCs/>
-                <w:i/>
-                <w:iCs/>
-                <w:color w:val="000000"/>
-                <w:szCs w:val="22"/>
-              </w:rPr>
-              <w:t>mm</w:t>
-            </w:r>
-            <w:r>
-              <w:rPr>
-                <w:rFonts w:ascii="Times New Roman" w:eastAsia="Times New Roman" w:hAnsi="Times New Roman"/>
-                <w:bCs/>
-                <w:i/>
-                <w:iCs/>
-                <w:color w:val="000000"/>
-                <w:szCs w:val="22"/>
-              </w:rPr>
-              <w:t>,</w:t>
-            </w:r>
-            <w:r>
-              <w:rPr>
-                <w:rFonts w:ascii="Times New Roman" w:eastAsia="Times New Roman" w:hAnsi="Times New Roman"/>
-                <w:bCs/>
-                <w:i/>
-                <w:iCs/>
-                <w:color w:val="000000"/>
-                <w:szCs w:val="22"/>
-              </w:rPr>
-              <w:t xml:space="preserve"> </w:t>
-            </w:r>
-            <w:r>
-              <w:rPr>
-                <w:rFonts w:ascii="Times New Roman" w:eastAsia="Times New Roman" w:hAnsi="Times New Roman"/>
-                <w:bCs/>
-                <w:i/>
-                <w:iCs/>
-                <w:color w:val="000000"/>
-                <w:szCs w:val="22"/>
-              </w:rPr>
-              <w:t>0</w:t>
-            </w:r>
-            <w:r>
-              <w:rPr>
-                <w:rFonts w:ascii="Times New Roman" w:eastAsia="Times New Roman" w:hAnsi="Times New Roman"/>
-                <w:bCs/>
-                <w:i/>
-                <w:iCs/>
-                <w:color w:val="000000"/>
-                <w:szCs w:val="22"/>
-              </w:rPr>
-              <w:t>mm</w:t>
-            </w:r>
-            <w:r>
-              <w:rPr>
-                <w:rFonts w:ascii="Times New Roman" w:eastAsia="Times New Roman" w:hAnsi="Times New Roman"/>
-                <w:bCs/>
-                <w:i/>
-                <w:iCs/>
-                <w:color w:val="000000"/>
-                <w:szCs w:val="22"/>
-              </w:rPr>
-              <w:t>)</w:t>
-            </w:r>
-          </w:p>
-        </w:tc>
-      </w:tr>
-      <w:tr>
-        <w:trPr>
-          <w:trHeight w:val="20"/>
-          <w:jc w:val="center"/>
-        </w:trPr>
-        <w:tc>
-          <w:tcPr>
-            <w:tcW w:w="2736" w:type="dxa"/>
-            <w:tcBorders>
-              <w:top w:val="single" w:sz="4" w:space="0" w:color="auto"/>
-              <w:left w:val="single" w:sz="8" w:space="0" w:color="auto"/>
-              <w:bottom w:val="nil"/>
-              <w:right w:val="nil"/>
-            </w:tcBorders>
-            <w:shd w:val="clear" w:color="auto" w:fill="auto"/>
-            <w:noWrap/>
-            <w:vAlign w:val="bottom"/>
-            <w:hideMark/>
-          </w:tcPr>
-          <w:p>
-            <w:pPr>
-              <w:tabs>
-                <w:tab w:val="clear" w:pos="288"/>
-              </w:tabs>
-              <w:jc w:val="left"/>
-              <w:rPr>
-                <w:rFonts w:ascii="Times New Roman" w:eastAsia="Times New Roman" w:hAnsi="Times New Roman"/>
-                <w:b/>
-                <w:bCs/>
-                <w:color w:val="000000"/>
-                <w:szCs w:val="22"/>
-              </w:rPr>
-            </w:pPr>
-            <w:r>
-              <w:rPr>
-                <w:rFonts w:ascii="Times New Roman" w:eastAsia="Times New Roman" w:hAnsi="Times New Roman"/>
-                <w:b/>
-                <w:bCs/>
-                <w:color w:val="000000"/>
-                <w:szCs w:val="22"/>
-              </w:rPr>
-              <w:t>Mean</w:t>
-            </w:r>
-          </w:p>
-        </w:tc>
-        <w:tc>
-          <w:tcPr>
-            <w:tcW w:w="1584" w:type="dxa"/>
-            <w:tcBorders>
-              <w:top w:val="single" w:sz="4" w:space="0" w:color="auto"/>
-              <w:left w:val="nil"/>
-              <w:bottom w:val="nil"/>
-              <w:right w:val="single" w:sz="8" w:space="0" w:color="auto"/>
-            </w:tcBorders>
-            <w:shd w:val="clear" w:color="auto" w:fill="auto"/>
-            <w:noWrap/>
-            <w:vAlign w:val="bottom"/>
-            <w:hideMark/>
-          </w:tcPr>
-          <w:p>
-            <w:pPr>
-              <w:tabs>
-                <w:tab w:val="clear" w:pos="288"/>
-              </w:tabs>
-              <w:jc w:val="left"/>
-              <w:rPr>
-                <w:rFonts w:ascii="Times New Roman" w:eastAsia="Times New Roman" w:hAnsi="Times New Roman"/>
-                <w:b/>
-                <w:bCs/>
-                <w:color w:val="000000"/>
-                <w:szCs w:val="22"/>
-              </w:rPr>
-            </w:pPr>
-            <w:r>
-              <w:rPr>
-                <w:rFonts w:ascii="Times New Roman" w:eastAsia="Times New Roman" w:hAnsi="Times New Roman"/>
-                <w:b/>
-                <w:bCs/>
-                <w:color w:val="000000"/>
-                <w:szCs w:val="22"/>
-              </w:rPr>
-              <w:t>3.774</w:t>
-            </w:r>
-          </w:p>
-        </w:tc>
-      </w:tr>
-      <w:tr>
-        <w:trPr>
-          <w:trHeight w:val="20"/>
-          <w:jc w:val="center"/>
-        </w:trPr>
-        <w:tc>
-          <w:tcPr>
-            <w:tcW w:w="2736" w:type="dxa"/>
-            <w:tcBorders>
-              <w:top w:val="nil"/>
-              <w:left w:val="single" w:sz="8" w:space="0" w:color="auto"/>
-              <w:bottom w:val="nil"/>
-              <w:right w:val="nil"/>
-            </w:tcBorders>
-            <w:shd w:val="clear" w:color="auto" w:fill="auto"/>
-            <w:noWrap/>
-            <w:vAlign w:val="bottom"/>
-            <w:hideMark/>
-          </w:tcPr>
-          <w:p>
-            <w:pPr>
-              <w:tabs>
-                <w:tab w:val="clear" w:pos="288"/>
-              </w:tabs>
-              <w:jc w:val="left"/>
-              <w:rPr>
-                <w:rFonts w:ascii="Times New Roman" w:eastAsia="Times New Roman" w:hAnsi="Times New Roman"/>
-                <w:color w:val="000000"/>
-                <w:szCs w:val="22"/>
-              </w:rPr>
-            </w:pPr>
-            <w:r>
-              <w:rPr>
-                <w:rFonts w:ascii="Times New Roman" w:eastAsia="Times New Roman" w:hAnsi="Times New Roman"/>
-                <w:color w:val="000000"/>
-                <w:szCs w:val="22"/>
-              </w:rPr>
-              <w:t>Standard Deviation</w:t>
-            </w:r>
-          </w:p>
-        </w:tc>
-        <w:tc>
-          <w:tcPr>
-            <w:tcW w:w="1584" w:type="dxa"/>
-            <w:tcBorders>
-              <w:top w:val="nil"/>
-              <w:left w:val="nil"/>
-              <w:bottom w:val="nil"/>
-              <w:right w:val="single" w:sz="8" w:space="0" w:color="auto"/>
-            </w:tcBorders>
-            <w:shd w:val="clear" w:color="auto" w:fill="auto"/>
-            <w:noWrap/>
-            <w:vAlign w:val="bottom"/>
-            <w:hideMark/>
-          </w:tcPr>
-          <w:p>
-            <w:pPr>
-              <w:tabs>
-                <w:tab w:val="clear" w:pos="288"/>
-              </w:tabs>
-              <w:jc w:val="left"/>
-              <w:rPr>
-                <w:rFonts w:ascii="Times New Roman" w:eastAsia="Times New Roman" w:hAnsi="Times New Roman"/>
-                <w:color w:val="000000"/>
-                <w:szCs w:val="22"/>
-              </w:rPr>
-            </w:pPr>
-            <w:r>
-              <w:rPr>
-                <w:rFonts w:ascii="Times New Roman" w:eastAsia="Times New Roman" w:hAnsi="Times New Roman"/>
-                <w:color w:val="000000"/>
-                <w:szCs w:val="22"/>
-              </w:rPr>
-              <w:t>0.5</w:t>
-            </w:r>
-            <w:r>
-              <w:rPr>
-                <w:rFonts w:ascii="Times New Roman" w:eastAsia="Times New Roman" w:hAnsi="Times New Roman"/>
-                <w:color w:val="000000"/>
-                <w:szCs w:val="22"/>
-              </w:rPr>
-              <w:t>10</w:t>
-            </w:r>
-          </w:p>
-        </w:tc>
-      </w:tr>
-      <w:tr>
-        <w:trPr>
-          <w:trHeight w:val="20"/>
-          <w:jc w:val="center"/>
-        </w:trPr>
-        <w:tc>
-          <w:tcPr>
-            <w:tcW w:w="2736" w:type="dxa"/>
-            <w:tcBorders>
-              <w:top w:val="nil"/>
-              <w:left w:val="single" w:sz="8" w:space="0" w:color="auto"/>
-              <w:bottom w:val="nil"/>
-              <w:right w:val="nil"/>
-            </w:tcBorders>
-            <w:shd w:val="clear" w:color="auto" w:fill="auto"/>
-            <w:noWrap/>
-            <w:vAlign w:val="bottom"/>
-            <w:hideMark/>
-          </w:tcPr>
-          <w:p>
-            <w:pPr>
-              <w:tabs>
-                <w:tab w:val="clear" w:pos="288"/>
-              </w:tabs>
-              <w:jc w:val="left"/>
-              <w:rPr>
-                <w:rFonts w:ascii="Times New Roman" w:eastAsia="Times New Roman" w:hAnsi="Times New Roman"/>
-                <w:color w:val="000000"/>
-                <w:szCs w:val="22"/>
-              </w:rPr>
-            </w:pPr>
-            <w:r>
-              <w:rPr>
-                <w:rFonts w:ascii="Times New Roman" w:eastAsia="Times New Roman" w:hAnsi="Times New Roman"/>
-                <w:color w:val="000000"/>
-                <w:szCs w:val="22"/>
-              </w:rPr>
-              <w:t>Sample Variance</w:t>
-            </w:r>
-          </w:p>
-        </w:tc>
-        <w:tc>
-          <w:tcPr>
-            <w:tcW w:w="1584" w:type="dxa"/>
-            <w:tcBorders>
-              <w:top w:val="nil"/>
-              <w:left w:val="nil"/>
-              <w:bottom w:val="nil"/>
-              <w:right w:val="single" w:sz="8" w:space="0" w:color="auto"/>
-            </w:tcBorders>
-            <w:shd w:val="clear" w:color="auto" w:fill="auto"/>
-            <w:noWrap/>
-            <w:vAlign w:val="bottom"/>
-            <w:hideMark/>
-          </w:tcPr>
-          <w:p>
-            <w:pPr>
-              <w:tabs>
-                <w:tab w:val="clear" w:pos="288"/>
-              </w:tabs>
-              <w:jc w:val="left"/>
-              <w:rPr>
-                <w:rFonts w:ascii="Times New Roman" w:eastAsia="Times New Roman" w:hAnsi="Times New Roman"/>
-                <w:color w:val="000000"/>
-                <w:szCs w:val="22"/>
-              </w:rPr>
-            </w:pPr>
-            <w:r>
-              <w:rPr>
-                <w:rFonts w:ascii="Times New Roman" w:eastAsia="Times New Roman" w:hAnsi="Times New Roman"/>
-                <w:color w:val="000000"/>
-                <w:szCs w:val="22"/>
-              </w:rPr>
-              <w:t>0.260</w:t>
-            </w:r>
-          </w:p>
-        </w:tc>
-      </w:tr>
-      <w:tr>
-        <w:trPr>
-          <w:trHeight w:val="20"/>
-          <w:jc w:val="center"/>
-        </w:trPr>
-        <w:tc>
-          <w:tcPr>
-            <w:tcW w:w="2736" w:type="dxa"/>
-            <w:tcBorders>
-              <w:top w:val="nil"/>
-              <w:left w:val="single" w:sz="8" w:space="0" w:color="auto"/>
-              <w:bottom w:val="nil"/>
-              <w:right w:val="nil"/>
-            </w:tcBorders>
-            <w:shd w:val="clear" w:color="auto" w:fill="auto"/>
-            <w:noWrap/>
-            <w:vAlign w:val="bottom"/>
-            <w:hideMark/>
-          </w:tcPr>
-          <w:p>
-            <w:pPr>
-              <w:tabs>
-                <w:tab w:val="clear" w:pos="288"/>
-              </w:tabs>
-              <w:jc w:val="left"/>
-              <w:rPr>
-                <w:rFonts w:ascii="Times New Roman" w:eastAsia="Times New Roman" w:hAnsi="Times New Roman"/>
-                <w:color w:val="000000"/>
-                <w:szCs w:val="22"/>
-              </w:rPr>
-            </w:pPr>
-            <w:r>
-              <w:rPr>
-                <w:rFonts w:ascii="Times New Roman" w:eastAsia="Times New Roman" w:hAnsi="Times New Roman"/>
-                <w:color w:val="000000"/>
-                <w:szCs w:val="22"/>
-              </w:rPr>
-              <w:t>Kurtosis</w:t>
-            </w:r>
-          </w:p>
-        </w:tc>
-        <w:tc>
-          <w:tcPr>
-            <w:tcW w:w="1584" w:type="dxa"/>
-            <w:tcBorders>
-              <w:top w:val="nil"/>
-              <w:left w:val="nil"/>
-              <w:bottom w:val="nil"/>
-              <w:right w:val="single" w:sz="8" w:space="0" w:color="auto"/>
-            </w:tcBorders>
-            <w:shd w:val="clear" w:color="auto" w:fill="auto"/>
-            <w:noWrap/>
-            <w:vAlign w:val="bottom"/>
-            <w:hideMark/>
-          </w:tcPr>
-          <w:p>
-            <w:pPr>
-              <w:tabs>
-                <w:tab w:val="clear" w:pos="288"/>
-              </w:tabs>
-              <w:jc w:val="left"/>
-              <w:rPr>
-                <w:rFonts w:ascii="Times New Roman" w:eastAsia="Times New Roman" w:hAnsi="Times New Roman"/>
-                <w:color w:val="000000"/>
-                <w:szCs w:val="22"/>
-              </w:rPr>
-            </w:pPr>
-            <w:r>
-              <w:rPr>
-                <w:rFonts w:ascii="Times New Roman" w:eastAsia="Times New Roman" w:hAnsi="Times New Roman"/>
-                <w:color w:val="000000"/>
-                <w:szCs w:val="22"/>
-              </w:rPr>
-              <w:t>0.749</w:t>
-            </w:r>
-          </w:p>
-        </w:tc>
-      </w:tr>
-      <w:tr>
-        <w:trPr>
-          <w:trHeight w:val="20"/>
-          <w:jc w:val="center"/>
-        </w:trPr>
-        <w:tc>
-          <w:tcPr>
-            <w:tcW w:w="2736" w:type="dxa"/>
-            <w:tcBorders>
-              <w:top w:val="nil"/>
-              <w:left w:val="single" w:sz="8" w:space="0" w:color="auto"/>
-              <w:bottom w:val="nil"/>
-              <w:right w:val="nil"/>
-            </w:tcBorders>
-            <w:shd w:val="clear" w:color="auto" w:fill="auto"/>
-            <w:noWrap/>
-            <w:vAlign w:val="bottom"/>
-            <w:hideMark/>
-          </w:tcPr>
-          <w:p>
-            <w:pPr>
-              <w:tabs>
-                <w:tab w:val="clear" w:pos="288"/>
-              </w:tabs>
-              <w:jc w:val="left"/>
-              <w:rPr>
-                <w:rFonts w:ascii="Times New Roman" w:eastAsia="Times New Roman" w:hAnsi="Times New Roman"/>
-                <w:color w:val="000000"/>
-                <w:szCs w:val="22"/>
-              </w:rPr>
-            </w:pPr>
-            <w:r>
-              <w:rPr>
-                <w:rFonts w:ascii="Times New Roman" w:eastAsia="Times New Roman" w:hAnsi="Times New Roman"/>
-                <w:color w:val="000000"/>
-                <w:szCs w:val="22"/>
-              </w:rPr>
-              <w:t>Skewness</w:t>
-            </w:r>
-          </w:p>
-        </w:tc>
-        <w:tc>
-          <w:tcPr>
-            <w:tcW w:w="1584" w:type="dxa"/>
-            <w:tcBorders>
-              <w:top w:val="nil"/>
-              <w:left w:val="nil"/>
-              <w:bottom w:val="nil"/>
-              <w:right w:val="single" w:sz="8" w:space="0" w:color="auto"/>
-            </w:tcBorders>
-            <w:shd w:val="clear" w:color="auto" w:fill="auto"/>
-            <w:noWrap/>
-            <w:vAlign w:val="bottom"/>
-            <w:hideMark/>
-          </w:tcPr>
-          <w:p>
-            <w:pPr>
-              <w:tabs>
-                <w:tab w:val="clear" w:pos="288"/>
-              </w:tabs>
-              <w:jc w:val="left"/>
-              <w:rPr>
-                <w:rFonts w:ascii="Times New Roman" w:eastAsia="Times New Roman" w:hAnsi="Times New Roman"/>
-                <w:color w:val="000000"/>
-                <w:szCs w:val="22"/>
-              </w:rPr>
-            </w:pPr>
-            <w:r>
-              <w:rPr>
-                <w:rFonts w:ascii="Times New Roman" w:eastAsia="Times New Roman" w:hAnsi="Times New Roman"/>
-                <w:color w:val="000000"/>
-                <w:szCs w:val="22"/>
-              </w:rPr>
-              <w:t>-</w:t>
-            </w:r>
-            <w:r>
-              <w:rPr>
-                <w:rFonts w:ascii="Times New Roman" w:eastAsia="Times New Roman" w:hAnsi="Times New Roman"/>
-                <w:color w:val="000000"/>
-                <w:szCs w:val="22"/>
-              </w:rPr>
-              <w:t>0.140</w:t>
-            </w:r>
-          </w:p>
-        </w:tc>
-      </w:tr>
-      <w:tr>
-        <w:trPr>
-          <w:trHeight w:val="20"/>
-          <w:jc w:val="center"/>
-        </w:trPr>
-        <w:tc>
-          <w:tcPr>
-            <w:tcW w:w="2736" w:type="dxa"/>
-            <w:tcBorders>
-              <w:top w:val="nil"/>
-              <w:left w:val="single" w:sz="8" w:space="0" w:color="auto"/>
-              <w:bottom w:val="nil"/>
-              <w:right w:val="nil"/>
-            </w:tcBorders>
-            <w:shd w:val="clear" w:color="auto" w:fill="auto"/>
-            <w:noWrap/>
-            <w:vAlign w:val="bottom"/>
-            <w:hideMark/>
-          </w:tcPr>
-          <w:p>
-            <w:pPr>
-              <w:tabs>
-                <w:tab w:val="clear" w:pos="288"/>
-              </w:tabs>
-              <w:jc w:val="left"/>
-              <w:rPr>
-                <w:rFonts w:ascii="Times New Roman" w:eastAsia="Times New Roman" w:hAnsi="Times New Roman"/>
-                <w:color w:val="000000"/>
-                <w:szCs w:val="22"/>
-              </w:rPr>
-            </w:pPr>
-            <w:r>
-              <w:rPr>
-                <w:rFonts w:ascii="Times New Roman" w:eastAsia="Times New Roman" w:hAnsi="Times New Roman"/>
-                <w:color w:val="000000"/>
-                <w:szCs w:val="22"/>
-              </w:rPr>
-              <w:t>Range</w:t>
-            </w:r>
-          </w:p>
-        </w:tc>
-        <w:tc>
-          <w:tcPr>
-            <w:tcW w:w="1584" w:type="dxa"/>
-            <w:tcBorders>
-              <w:top w:val="nil"/>
-              <w:left w:val="nil"/>
-              <w:bottom w:val="nil"/>
-              <w:right w:val="single" w:sz="8" w:space="0" w:color="auto"/>
-            </w:tcBorders>
-            <w:shd w:val="clear" w:color="auto" w:fill="auto"/>
-            <w:noWrap/>
-            <w:vAlign w:val="bottom"/>
-            <w:hideMark/>
-          </w:tcPr>
-          <w:p>
-            <w:pPr>
-              <w:tabs>
-                <w:tab w:val="clear" w:pos="288"/>
-              </w:tabs>
-              <w:jc w:val="left"/>
-              <w:rPr>
-                <w:rFonts w:ascii="Times New Roman" w:eastAsia="Times New Roman" w:hAnsi="Times New Roman"/>
-                <w:color w:val="000000"/>
-                <w:szCs w:val="22"/>
-              </w:rPr>
-            </w:pPr>
-            <w:r>
-              <w:rPr>
-                <w:rFonts w:ascii="Times New Roman" w:eastAsia="Times New Roman" w:hAnsi="Times New Roman"/>
-                <w:color w:val="000000"/>
-                <w:szCs w:val="22"/>
-              </w:rPr>
-              <w:t>4.06</w:t>
-            </w:r>
-            <w:r>
-              <w:rPr>
-                <w:rFonts w:ascii="Times New Roman" w:eastAsia="Times New Roman" w:hAnsi="Times New Roman"/>
-                <w:color w:val="000000"/>
-                <w:szCs w:val="22"/>
-              </w:rPr>
-              <w:t>4</w:t>
-            </w:r>
-          </w:p>
-        </w:tc>
-      </w:tr>
-      <w:tr>
-        <w:trPr>
-          <w:trHeight w:val="20"/>
-          <w:jc w:val="center"/>
-        </w:trPr>
-        <w:tc>
-          <w:tcPr>
-            <w:tcW w:w="2736" w:type="dxa"/>
-            <w:tcBorders>
-              <w:top w:val="nil"/>
-              <w:left w:val="single" w:sz="8" w:space="0" w:color="auto"/>
-              <w:bottom w:val="nil"/>
-              <w:right w:val="nil"/>
-            </w:tcBorders>
-            <w:shd w:val="clear" w:color="auto" w:fill="auto"/>
-            <w:noWrap/>
-            <w:vAlign w:val="bottom"/>
-            <w:hideMark/>
-          </w:tcPr>
-          <w:p>
-            <w:pPr>
-              <w:tabs>
-                <w:tab w:val="clear" w:pos="288"/>
-              </w:tabs>
-              <w:jc w:val="left"/>
-              <w:rPr>
-                <w:rFonts w:ascii="Times New Roman" w:eastAsia="Times New Roman" w:hAnsi="Times New Roman"/>
-                <w:color w:val="000000"/>
-                <w:szCs w:val="22"/>
-              </w:rPr>
-            </w:pPr>
-            <w:r>
-              <w:rPr>
-                <w:rFonts w:ascii="Times New Roman" w:eastAsia="Times New Roman" w:hAnsi="Times New Roman"/>
-                <w:color w:val="000000"/>
-                <w:szCs w:val="22"/>
-              </w:rPr>
-              <w:t>Minimum</w:t>
-            </w:r>
-          </w:p>
-        </w:tc>
-        <w:tc>
-          <w:tcPr>
-            <w:tcW w:w="1584" w:type="dxa"/>
-            <w:tcBorders>
-              <w:top w:val="nil"/>
-              <w:left w:val="nil"/>
-              <w:bottom w:val="nil"/>
-              <w:right w:val="single" w:sz="8" w:space="0" w:color="auto"/>
-            </w:tcBorders>
-            <w:shd w:val="clear" w:color="auto" w:fill="auto"/>
-            <w:noWrap/>
-            <w:vAlign w:val="bottom"/>
-            <w:hideMark/>
-          </w:tcPr>
-          <w:p>
-            <w:pPr>
-              <w:tabs>
-                <w:tab w:val="clear" w:pos="288"/>
-              </w:tabs>
-              <w:jc w:val="left"/>
-              <w:rPr>
-                <w:rFonts w:ascii="Times New Roman" w:eastAsia="Times New Roman" w:hAnsi="Times New Roman"/>
-                <w:color w:val="000000"/>
-                <w:szCs w:val="22"/>
-              </w:rPr>
-            </w:pPr>
-            <w:r>
-              <w:rPr>
-                <w:rFonts w:ascii="Times New Roman" w:eastAsia="Times New Roman" w:hAnsi="Times New Roman"/>
-                <w:color w:val="000000"/>
-                <w:szCs w:val="22"/>
-              </w:rPr>
-              <w:t>1.614</w:t>
-            </w:r>
-          </w:p>
-        </w:tc>
-      </w:tr>
-      <w:tr>
-        <w:trPr>
-          <w:trHeight w:val="20"/>
-          <w:jc w:val="center"/>
-        </w:trPr>
-        <w:tc>
-          <w:tcPr>
-            <w:tcW w:w="2736" w:type="dxa"/>
-            <w:tcBorders>
-              <w:top w:val="nil"/>
-              <w:left w:val="single" w:sz="8" w:space="0" w:color="auto"/>
-              <w:bottom w:val="nil"/>
-              <w:right w:val="nil"/>
-            </w:tcBorders>
-            <w:shd w:val="clear" w:color="auto" w:fill="auto"/>
-            <w:noWrap/>
-            <w:vAlign w:val="bottom"/>
-            <w:hideMark/>
-          </w:tcPr>
-          <w:p>
-            <w:pPr>
-              <w:tabs>
-                <w:tab w:val="clear" w:pos="288"/>
-              </w:tabs>
-              <w:jc w:val="left"/>
-              <w:rPr>
-                <w:rFonts w:ascii="Times New Roman" w:eastAsia="Times New Roman" w:hAnsi="Times New Roman"/>
-                <w:color w:val="000000"/>
-                <w:szCs w:val="22"/>
-              </w:rPr>
-            </w:pPr>
-            <w:r>
-              <w:rPr>
-                <w:rFonts w:ascii="Times New Roman" w:eastAsia="Times New Roman" w:hAnsi="Times New Roman"/>
-                <w:color w:val="000000"/>
-                <w:szCs w:val="22"/>
-              </w:rPr>
-              <w:t>Maximum</w:t>
-            </w:r>
-          </w:p>
-        </w:tc>
-        <w:tc>
-          <w:tcPr>
-            <w:tcW w:w="1584" w:type="dxa"/>
-            <w:tcBorders>
-              <w:top w:val="nil"/>
-              <w:left w:val="nil"/>
-              <w:bottom w:val="nil"/>
-              <w:right w:val="single" w:sz="8" w:space="0" w:color="auto"/>
-            </w:tcBorders>
-            <w:shd w:val="clear" w:color="auto" w:fill="auto"/>
-            <w:noWrap/>
-            <w:vAlign w:val="bottom"/>
-            <w:hideMark/>
-          </w:tcPr>
-          <w:p>
-            <w:pPr>
-              <w:tabs>
-                <w:tab w:val="clear" w:pos="288"/>
-              </w:tabs>
-              <w:jc w:val="left"/>
-              <w:rPr>
-                <w:rFonts w:ascii="Times New Roman" w:eastAsia="Times New Roman" w:hAnsi="Times New Roman"/>
-                <w:color w:val="000000"/>
-                <w:szCs w:val="22"/>
-              </w:rPr>
-            </w:pPr>
-            <w:r>
-              <w:rPr>
-                <w:rFonts w:ascii="Times New Roman" w:eastAsia="Times New Roman" w:hAnsi="Times New Roman"/>
-                <w:color w:val="000000"/>
-                <w:szCs w:val="22"/>
-              </w:rPr>
-              <w:t>5.678</w:t>
-            </w:r>
-          </w:p>
-        </w:tc>
-      </w:tr>
-      <w:tr>
-        <w:trPr>
-          <w:trHeight w:val="20"/>
-          <w:jc w:val="center"/>
-        </w:trPr>
-        <w:tc>
-          <w:tcPr>
-            <w:tcW w:w="2736" w:type="dxa"/>
-            <w:tcBorders>
-              <w:top w:val="nil"/>
-              <w:left w:val="single" w:sz="8" w:space="0" w:color="auto"/>
-              <w:bottom w:val="single" w:sz="8" w:space="0" w:color="auto"/>
-              <w:right w:val="nil"/>
-            </w:tcBorders>
-            <w:shd w:val="clear" w:color="auto" w:fill="auto"/>
-            <w:noWrap/>
-            <w:vAlign w:val="bottom"/>
-            <w:hideMark/>
-          </w:tcPr>
-          <w:p>
-            <w:pPr>
-              <w:tabs>
-                <w:tab w:val="clear" w:pos="288"/>
-              </w:tabs>
-              <w:jc w:val="left"/>
-              <w:rPr>
-                <w:rFonts w:ascii="Times New Roman" w:eastAsia="Times New Roman" w:hAnsi="Times New Roman"/>
-                <w:color w:val="000000"/>
-                <w:szCs w:val="22"/>
-              </w:rPr>
-            </w:pPr>
-            <w:r>
-              <w:rPr>
-                <w:rFonts w:ascii="Times New Roman" w:eastAsia="Times New Roman" w:hAnsi="Times New Roman"/>
-                <w:color w:val="000000"/>
-                <w:szCs w:val="22"/>
-              </w:rPr>
-              <w:t>Count</w:t>
-            </w:r>
-          </w:p>
-        </w:tc>
-        <w:tc>
-          <w:tcPr>
-            <w:tcW w:w="1584" w:type="dxa"/>
-            <w:tcBorders>
-              <w:top w:val="nil"/>
-              <w:left w:val="nil"/>
-              <w:bottom w:val="single" w:sz="8" w:space="0" w:color="auto"/>
-              <w:right w:val="single" w:sz="8" w:space="0" w:color="auto"/>
-            </w:tcBorders>
-            <w:shd w:val="clear" w:color="auto" w:fill="auto"/>
-            <w:noWrap/>
-            <w:vAlign w:val="bottom"/>
-            <w:hideMark/>
-          </w:tcPr>
-          <w:p>
-            <w:pPr>
-              <w:keepNext/>
-              <w:tabs>
-                <w:tab w:val="clear" w:pos="288"/>
-              </w:tabs>
-              <w:jc w:val="left"/>
-              <w:rPr>
-                <w:rFonts w:ascii="Times New Roman" w:eastAsia="Times New Roman" w:hAnsi="Times New Roman"/>
-                <w:color w:val="000000"/>
-                <w:szCs w:val="22"/>
-              </w:rPr>
-            </w:pPr>
-            <w:r>
-              <w:rPr>
-                <w:rFonts w:ascii="Times New Roman" w:eastAsia="Times New Roman" w:hAnsi="Times New Roman"/>
-                <w:color w:val="000000"/>
-                <w:szCs w:val="22"/>
-              </w:rPr>
-              <w:t>576</w:t>
-            </w:r>
-          </w:p>
-        </w:tc>
-      </w:tr>
-    </w:tbl>
-    <w:p>
-      <w:pPr>
-        <w:pStyle w:val="Caption"/>
-        <w:jc w:val="center"/>
-        <w:rPr>
-          <w:color w:val="auto"/>
-        </w:rPr>
-      </w:pPr>
-      <w:r>
-        <w:rPr>
-          <w:color w:val="auto"/>
-        </w:rPr>
-        <w:t xml:space="preserve">Figure </w:t>
-      </w:r>
-      <w:r>
-        <w:rPr>
-          <w:color w:val="auto"/>
-        </w:rPr>
-        <w:fldChar w:fldCharType="begin"/>
-      </w:r>
-      <w:r>
-        <w:rPr>
-          <w:color w:val="auto"/>
-        </w:rPr>
-        <w:instrText xml:space="preserve"> SEQ Figure \* ARABIC </w:instrText>
-      </w:r>
-      <w:r>
-        <w:rPr>
-          <w:color w:val="auto"/>
-        </w:rPr>
-        <w:fldChar w:fldCharType="separate"/>
-      </w:r>
-      <w:r>
-        <w:rPr>
-          <w:noProof/>
-          <w:color w:val="auto"/>
-        </w:rPr>
-        <w:t>3</w:t>
-      </w:r>
-      <w:r>
-        <w:rPr>
-          <w:color w:val="auto"/>
-        </w:rPr>
-        <w:fldChar w:fldCharType="end"/>
-      </w:r>
-      <w:r>
-        <w:rPr>
-          <w:color w:val="auto"/>
-        </w:rPr>
-        <w:t>: Example of descriptive statistics for the data sampled from the system with the</w:t>
-      </w:r>
-      <w:r>
-        <w:rPr>
-          <w:color w:val="auto"/>
-        </w:rPr>
-        <w:t xml:space="preserve"> center of the</w:t>
-      </w:r>
-      <w:r>
-        <w:rPr>
-          <w:color w:val="auto"/>
-        </w:rPr>
-        <w:t xml:space="preserve"> 30mm</w:t>
-      </w:r>
-      <w:r>
-        <w:rPr>
-          <w:color w:val="auto"/>
-        </w:rPr>
-        <w:t xml:space="preserve"> diameter</w:t>
-      </w:r>
-      <w:r>
-        <w:rPr>
-          <w:color w:val="auto"/>
-        </w:rPr>
-        <w:t xml:space="preserve"> magnet </w:t>
-      </w:r>
-      <w:r>
-        <w:rPr>
-          <w:color w:val="auto"/>
-        </w:rPr>
-        <w:t xml:space="preserve">mounted on a jig </w:t>
-      </w:r>
-      <w:r>
-        <w:rPr>
-          <w:color w:val="auto"/>
-        </w:rPr>
-        <w:t>at</w:t>
-      </w:r>
-      <w:r>
-        <w:rPr>
-          <w:color w:val="auto"/>
-        </w:rPr>
-        <w:t xml:space="preserve"> the point</w:t>
-      </w:r>
-      <w:r>
-        <w:rPr>
-          <w:color w:val="auto"/>
-        </w:rPr>
-        <w:br/>
-      </w:r>
-      <w:r>
-        <w:rPr>
-          <w:color w:val="auto"/>
-        </w:rPr>
-        <w:t xml:space="preserve"> </w:t>
-      </w:r>
-      <w:r>
-        <w:rPr>
-          <w:color w:val="auto"/>
-        </w:rPr>
-        <w:t>(100</w:t>
-      </w:r>
-      <w:r>
-        <w:rPr>
-          <w:color w:val="auto"/>
-        </w:rPr>
-        <w:t>mm,</w:t>
-      </w:r>
-      <w:r>
-        <w:rPr>
-          <w:color w:val="auto"/>
-        </w:rPr>
-        <w:t xml:space="preserve"> </w:t>
-      </w:r>
-      <w:r>
-        <w:rPr>
-          <w:color w:val="auto"/>
-        </w:rPr>
-        <w:t>100</w:t>
-      </w:r>
-      <w:r>
-        <w:rPr>
-          <w:color w:val="auto"/>
-        </w:rPr>
-        <w:t>mm,</w:t>
-      </w:r>
-      <w:r>
-        <w:rPr>
-          <w:color w:val="auto"/>
-        </w:rPr>
-        <w:t xml:space="preserve"> </w:t>
-      </w:r>
-      <w:proofErr w:type="gramStart"/>
-      <w:r>
-        <w:rPr>
-          <w:color w:val="auto"/>
-        </w:rPr>
-        <w:t>0mm</w:t>
-      </w:r>
-      <w:proofErr w:type="gramEnd"/>
-      <w:r>
-        <w:rPr>
-          <w:color w:val="auto"/>
-        </w:rPr>
-        <w:t>).</w:t>
-      </w:r>
-    </w:p>
-    <w:p>
-      <w:r>
-        <w:tab/>
-        <w:t xml:space="preserve">After 20 points were sampled, a mean “distance error” was calculated for each point. We take then a mean of means to return a more complete </w:t>
-      </w:r>
-      <w:r>
-        <w:t>reported precision of within 1.5</w:t>
-      </w:r>
-      <w:r>
-        <w:t>mm</w:t>
-      </w:r>
-      <w:r>
-        <w:t xml:space="preserve"> for a 30mm magnet with an approximated value of K</w:t>
-      </w:r>
-      <w:r>
-        <w:t>.</w:t>
-      </w:r>
-    </w:p>
-    <w:p>
-      <w:pPr>
-        <w:jc w:val="center"/>
-        <w:rPr>
-          <w:i/>
-        </w:rPr>
-      </w:pPr>
-    </w:p>
-    <w:tbl>
-      <w:tblPr>
-        <w:tblW w:w="4320" w:type="dxa"/>
-        <w:jc w:val="center"/>
-        <w:tblLook w:val="04A0" w:firstRow="1" w:lastRow="0" w:firstColumn="1" w:lastColumn="0" w:noHBand="0" w:noVBand="1"/>
-      </w:tblPr>
-      <w:tblGrid>
-        <w:gridCol w:w="2736"/>
-        <w:gridCol w:w="1584"/>
-      </w:tblGrid>
-      <w:tr>
-        <w:trPr>
-          <w:trHeight w:val="20"/>
-          <w:jc w:val="center"/>
-        </w:trPr>
-        <w:tc>
-          <w:tcPr>
-            <w:tcW w:w="4320" w:type="dxa"/>
-            <w:gridSpan w:val="2"/>
-            <w:tcBorders>
-              <w:top w:val="single" w:sz="8" w:space="0" w:color="auto"/>
-              <w:left w:val="single" w:sz="8" w:space="0" w:color="auto"/>
-              <w:bottom w:val="single" w:sz="8" w:space="0" w:color="auto"/>
-              <w:right w:val="single" w:sz="8" w:space="0" w:color="000000"/>
-            </w:tcBorders>
-            <w:shd w:val="clear" w:color="auto" w:fill="auto"/>
-            <w:noWrap/>
-            <w:vAlign w:val="bottom"/>
-            <w:hideMark/>
-          </w:tcPr>
-          <w:p>
-            <w:pPr>
-              <w:jc w:val="center"/>
-              <w:rPr>
-                <w:i/>
-              </w:rPr>
-            </w:pPr>
-            <w:r>
-              <w:rPr>
-                <w:i/>
-              </w:rPr>
-              <w:t>System Distance Error</w:t>
-            </w:r>
-            <w:r>
-              <w:rPr>
-                <w:i/>
-              </w:rPr>
-              <w:t xml:space="preserve"> (mm)</w:t>
-            </w:r>
-          </w:p>
-        </w:tc>
-      </w:tr>
-      <w:tr>
-        <w:trPr>
-          <w:trHeight w:val="20"/>
-          <w:jc w:val="center"/>
-        </w:trPr>
-        <w:tc>
-          <w:tcPr>
-            <w:tcW w:w="2736" w:type="dxa"/>
-            <w:tcBorders>
-              <w:top w:val="nil"/>
-              <w:left w:val="single" w:sz="8" w:space="0" w:color="auto"/>
-              <w:bottom w:val="nil"/>
-              <w:right w:val="nil"/>
-            </w:tcBorders>
-            <w:shd w:val="clear" w:color="auto" w:fill="auto"/>
-            <w:noWrap/>
-            <w:vAlign w:val="bottom"/>
-            <w:hideMark/>
-          </w:tcPr>
-          <w:p>
-            <w:r>
-              <w:t> </w:t>
-            </w:r>
-          </w:p>
-        </w:tc>
-        <w:tc>
-          <w:tcPr>
-            <w:tcW w:w="1584" w:type="dxa"/>
-            <w:tcBorders>
-              <w:top w:val="nil"/>
-              <w:left w:val="nil"/>
-              <w:bottom w:val="nil"/>
-              <w:right w:val="single" w:sz="8" w:space="0" w:color="auto"/>
-            </w:tcBorders>
-            <w:shd w:val="clear" w:color="auto" w:fill="auto"/>
-            <w:noWrap/>
-            <w:vAlign w:val="bottom"/>
-            <w:hideMark/>
-          </w:tcPr>
-          <w:p>
-            <w:r>
-              <w:t> </w:t>
-            </w:r>
-          </w:p>
-        </w:tc>
-      </w:tr>
-      <w:tr>
-        <w:trPr>
-          <w:trHeight w:val="20"/>
-          <w:jc w:val="center"/>
-        </w:trPr>
-        <w:tc>
-          <w:tcPr>
-            <w:tcW w:w="2736" w:type="dxa"/>
-            <w:tcBorders>
-              <w:top w:val="nil"/>
-              <w:left w:val="single" w:sz="8" w:space="0" w:color="auto"/>
-              <w:bottom w:val="nil"/>
-              <w:right w:val="nil"/>
-            </w:tcBorders>
-            <w:shd w:val="clear" w:color="auto" w:fill="auto"/>
-            <w:noWrap/>
-            <w:vAlign w:val="bottom"/>
-            <w:hideMark/>
-          </w:tcPr>
-          <w:p>
-            <w:pPr>
-              <w:rPr>
-                <w:b/>
-                <w:szCs w:val="24"/>
-              </w:rPr>
-            </w:pPr>
-            <w:r>
-              <w:rPr>
-                <w:b/>
-                <w:szCs w:val="24"/>
-              </w:rPr>
-              <w:t>Mean of Means</w:t>
-            </w:r>
-          </w:p>
-        </w:tc>
-        <w:tc>
-          <w:tcPr>
-            <w:tcW w:w="1584" w:type="dxa"/>
-            <w:tcBorders>
-              <w:top w:val="nil"/>
-              <w:left w:val="nil"/>
-              <w:bottom w:val="nil"/>
-              <w:right w:val="single" w:sz="8" w:space="0" w:color="auto"/>
-            </w:tcBorders>
-            <w:shd w:val="clear" w:color="auto" w:fill="auto"/>
-            <w:noWrap/>
-            <w:vAlign w:val="bottom"/>
-            <w:hideMark/>
-          </w:tcPr>
-          <w:p>
-            <w:pPr>
-              <w:jc w:val="left"/>
-              <w:rPr>
-                <w:b/>
-                <w:szCs w:val="24"/>
-              </w:rPr>
-            </w:pPr>
-            <w:r>
-              <w:rPr>
-                <w:b/>
-                <w:szCs w:val="24"/>
-              </w:rPr>
-              <w:t>1.402</w:t>
-            </w:r>
-          </w:p>
-        </w:tc>
-      </w:tr>
-      <w:tr>
-        <w:trPr>
-          <w:trHeight w:val="20"/>
-          <w:jc w:val="center"/>
-        </w:trPr>
-        <w:tc>
-          <w:tcPr>
-            <w:tcW w:w="2736" w:type="dxa"/>
-            <w:tcBorders>
-              <w:top w:val="nil"/>
-              <w:left w:val="single" w:sz="8" w:space="0" w:color="auto"/>
-              <w:bottom w:val="nil"/>
-              <w:right w:val="nil"/>
-            </w:tcBorders>
-            <w:shd w:val="clear" w:color="auto" w:fill="auto"/>
-            <w:noWrap/>
-            <w:vAlign w:val="bottom"/>
-            <w:hideMark/>
-          </w:tcPr>
-          <w:p>
-            <w:r>
-              <w:t>Standard Deviation</w:t>
-            </w:r>
-          </w:p>
-        </w:tc>
-        <w:tc>
-          <w:tcPr>
-            <w:tcW w:w="1584" w:type="dxa"/>
-            <w:tcBorders>
-              <w:top w:val="nil"/>
-              <w:left w:val="nil"/>
-              <w:bottom w:val="nil"/>
-              <w:right w:val="single" w:sz="8" w:space="0" w:color="auto"/>
-            </w:tcBorders>
-            <w:shd w:val="clear" w:color="auto" w:fill="auto"/>
-            <w:noWrap/>
-            <w:vAlign w:val="bottom"/>
-            <w:hideMark/>
-          </w:tcPr>
-          <w:p>
-            <w:pPr>
-              <w:jc w:val="left"/>
-            </w:pPr>
-            <w:r>
-              <w:t>0.774</w:t>
-            </w:r>
-          </w:p>
-        </w:tc>
-      </w:tr>
-      <w:tr>
-        <w:trPr>
-          <w:trHeight w:val="20"/>
-          <w:jc w:val="center"/>
-        </w:trPr>
-        <w:tc>
-          <w:tcPr>
-            <w:tcW w:w="2736" w:type="dxa"/>
-            <w:tcBorders>
-              <w:top w:val="nil"/>
-              <w:left w:val="single" w:sz="8" w:space="0" w:color="auto"/>
-              <w:bottom w:val="nil"/>
-              <w:right w:val="nil"/>
-            </w:tcBorders>
-            <w:shd w:val="clear" w:color="auto" w:fill="auto"/>
-            <w:noWrap/>
-            <w:vAlign w:val="bottom"/>
-            <w:hideMark/>
-          </w:tcPr>
-          <w:p>
-            <w:r>
-              <w:t>Sample Variance</w:t>
-            </w:r>
-          </w:p>
-        </w:tc>
-        <w:tc>
-          <w:tcPr>
-            <w:tcW w:w="1584" w:type="dxa"/>
-            <w:tcBorders>
-              <w:top w:val="nil"/>
-              <w:left w:val="nil"/>
-              <w:bottom w:val="nil"/>
-              <w:right w:val="single" w:sz="8" w:space="0" w:color="auto"/>
-            </w:tcBorders>
-            <w:shd w:val="clear" w:color="auto" w:fill="auto"/>
-            <w:noWrap/>
-            <w:vAlign w:val="bottom"/>
-            <w:hideMark/>
-          </w:tcPr>
-          <w:p>
-            <w:pPr>
-              <w:jc w:val="left"/>
-            </w:pPr>
-            <w:r>
-              <w:t>0.599</w:t>
-            </w:r>
-          </w:p>
-        </w:tc>
-      </w:tr>
-      <w:tr>
-        <w:trPr>
-          <w:trHeight w:val="20"/>
-          <w:jc w:val="center"/>
-        </w:trPr>
-        <w:tc>
-          <w:tcPr>
-            <w:tcW w:w="2736" w:type="dxa"/>
-            <w:tcBorders>
-              <w:top w:val="nil"/>
-              <w:left w:val="single" w:sz="8" w:space="0" w:color="auto"/>
-              <w:bottom w:val="nil"/>
-              <w:right w:val="nil"/>
-            </w:tcBorders>
-            <w:shd w:val="clear" w:color="auto" w:fill="auto"/>
-            <w:noWrap/>
-            <w:vAlign w:val="bottom"/>
-            <w:hideMark/>
-          </w:tcPr>
-          <w:p>
-            <w:r>
-              <w:t>Kurtosis</w:t>
-            </w:r>
-          </w:p>
-        </w:tc>
-        <w:tc>
-          <w:tcPr>
-            <w:tcW w:w="1584" w:type="dxa"/>
-            <w:tcBorders>
-              <w:top w:val="nil"/>
-              <w:left w:val="nil"/>
-              <w:bottom w:val="nil"/>
-              <w:right w:val="single" w:sz="8" w:space="0" w:color="auto"/>
-            </w:tcBorders>
-            <w:shd w:val="clear" w:color="auto" w:fill="auto"/>
-            <w:noWrap/>
-            <w:vAlign w:val="bottom"/>
-            <w:hideMark/>
-          </w:tcPr>
-          <w:p>
-            <w:pPr>
-              <w:jc w:val="left"/>
-            </w:pPr>
-            <w:r>
-              <w:t>3.80</w:t>
-            </w:r>
-            <w:r>
-              <w:t>2</w:t>
-            </w:r>
-          </w:p>
-        </w:tc>
-      </w:tr>
-      <w:tr>
-        <w:trPr>
-          <w:trHeight w:val="20"/>
-          <w:jc w:val="center"/>
-        </w:trPr>
-        <w:tc>
-          <w:tcPr>
-            <w:tcW w:w="2736" w:type="dxa"/>
-            <w:tcBorders>
-              <w:top w:val="nil"/>
-              <w:left w:val="single" w:sz="8" w:space="0" w:color="auto"/>
-              <w:bottom w:val="nil"/>
-              <w:right w:val="nil"/>
-            </w:tcBorders>
-            <w:shd w:val="clear" w:color="auto" w:fill="auto"/>
-            <w:noWrap/>
-            <w:vAlign w:val="bottom"/>
-            <w:hideMark/>
-          </w:tcPr>
-          <w:p>
-            <w:r>
-              <w:t>Skewness</w:t>
-            </w:r>
-          </w:p>
-        </w:tc>
-        <w:tc>
-          <w:tcPr>
-            <w:tcW w:w="1584" w:type="dxa"/>
-            <w:tcBorders>
-              <w:top w:val="nil"/>
-              <w:left w:val="nil"/>
-              <w:bottom w:val="nil"/>
-              <w:right w:val="single" w:sz="8" w:space="0" w:color="auto"/>
-            </w:tcBorders>
-            <w:shd w:val="clear" w:color="auto" w:fill="auto"/>
-            <w:noWrap/>
-            <w:vAlign w:val="bottom"/>
-            <w:hideMark/>
-          </w:tcPr>
-          <w:p>
-            <w:pPr>
-              <w:jc w:val="left"/>
-            </w:pPr>
-            <w:r>
-              <w:t>1.642</w:t>
-            </w:r>
-          </w:p>
-        </w:tc>
-      </w:tr>
-      <w:tr>
-        <w:trPr>
-          <w:trHeight w:val="20"/>
-          <w:jc w:val="center"/>
-        </w:trPr>
-        <w:tc>
-          <w:tcPr>
-            <w:tcW w:w="2736" w:type="dxa"/>
-            <w:tcBorders>
-              <w:top w:val="nil"/>
-              <w:left w:val="single" w:sz="8" w:space="0" w:color="auto"/>
-              <w:bottom w:val="nil"/>
-              <w:right w:val="nil"/>
-            </w:tcBorders>
-            <w:shd w:val="clear" w:color="auto" w:fill="auto"/>
-            <w:noWrap/>
-            <w:vAlign w:val="bottom"/>
-            <w:hideMark/>
-          </w:tcPr>
-          <w:p>
-            <w:r>
-              <w:t>Range</w:t>
-            </w:r>
-          </w:p>
-        </w:tc>
-        <w:tc>
-          <w:tcPr>
-            <w:tcW w:w="1584" w:type="dxa"/>
-            <w:tcBorders>
-              <w:top w:val="nil"/>
-              <w:left w:val="nil"/>
-              <w:bottom w:val="nil"/>
-              <w:right w:val="single" w:sz="8" w:space="0" w:color="auto"/>
-            </w:tcBorders>
-            <w:shd w:val="clear" w:color="auto" w:fill="auto"/>
-            <w:noWrap/>
-            <w:vAlign w:val="bottom"/>
-            <w:hideMark/>
-          </w:tcPr>
-          <w:p>
-            <w:pPr>
-              <w:jc w:val="left"/>
-            </w:pPr>
-            <w:r>
-              <w:t>3.32</w:t>
-            </w:r>
-            <w:r>
-              <w:t>5</w:t>
-            </w:r>
-          </w:p>
-        </w:tc>
-      </w:tr>
-      <w:tr>
-        <w:trPr>
-          <w:trHeight w:val="20"/>
-          <w:jc w:val="center"/>
-        </w:trPr>
-        <w:tc>
-          <w:tcPr>
-            <w:tcW w:w="2736" w:type="dxa"/>
-            <w:tcBorders>
-              <w:top w:val="nil"/>
-              <w:left w:val="single" w:sz="8" w:space="0" w:color="auto"/>
-              <w:bottom w:val="nil"/>
-              <w:right w:val="nil"/>
-            </w:tcBorders>
-            <w:shd w:val="clear" w:color="auto" w:fill="auto"/>
-            <w:noWrap/>
-            <w:vAlign w:val="bottom"/>
-            <w:hideMark/>
-          </w:tcPr>
-          <w:p>
-            <w:r>
-              <w:t>Minimum</w:t>
-            </w:r>
-          </w:p>
-        </w:tc>
-        <w:tc>
-          <w:tcPr>
-            <w:tcW w:w="1584" w:type="dxa"/>
-            <w:tcBorders>
-              <w:top w:val="nil"/>
-              <w:left w:val="nil"/>
-              <w:bottom w:val="nil"/>
-              <w:right w:val="single" w:sz="8" w:space="0" w:color="auto"/>
-            </w:tcBorders>
-            <w:shd w:val="clear" w:color="auto" w:fill="auto"/>
-            <w:noWrap/>
-            <w:vAlign w:val="bottom"/>
-            <w:hideMark/>
-          </w:tcPr>
-          <w:p>
-            <w:pPr>
-              <w:jc w:val="left"/>
-            </w:pPr>
-            <w:r>
-              <w:t>0.449</w:t>
-            </w:r>
-          </w:p>
-        </w:tc>
-      </w:tr>
-      <w:tr>
-        <w:trPr>
-          <w:trHeight w:val="20"/>
-          <w:jc w:val="center"/>
-        </w:trPr>
-        <w:tc>
-          <w:tcPr>
-            <w:tcW w:w="2736" w:type="dxa"/>
-            <w:tcBorders>
-              <w:top w:val="nil"/>
-              <w:left w:val="single" w:sz="8" w:space="0" w:color="auto"/>
-              <w:bottom w:val="nil"/>
-              <w:right w:val="nil"/>
-            </w:tcBorders>
-            <w:shd w:val="clear" w:color="auto" w:fill="auto"/>
-            <w:noWrap/>
-            <w:vAlign w:val="bottom"/>
-            <w:hideMark/>
-          </w:tcPr>
-          <w:p>
-            <w:r>
-              <w:t>Maximum</w:t>
-            </w:r>
-          </w:p>
-        </w:tc>
-        <w:tc>
-          <w:tcPr>
-            <w:tcW w:w="1584" w:type="dxa"/>
-            <w:tcBorders>
-              <w:top w:val="nil"/>
-              <w:left w:val="nil"/>
-              <w:bottom w:val="nil"/>
-              <w:right w:val="single" w:sz="8" w:space="0" w:color="auto"/>
-            </w:tcBorders>
-            <w:shd w:val="clear" w:color="auto" w:fill="auto"/>
-            <w:noWrap/>
-            <w:vAlign w:val="bottom"/>
-            <w:hideMark/>
-          </w:tcPr>
-          <w:p>
-            <w:pPr>
-              <w:jc w:val="left"/>
-            </w:pPr>
-            <w:r>
-              <w:t>3.77</w:t>
-            </w:r>
-            <w:r>
-              <w:t>4</w:t>
-            </w:r>
-          </w:p>
-        </w:tc>
-      </w:tr>
-      <w:tr>
-        <w:trPr>
-          <w:trHeight w:val="20"/>
-          <w:jc w:val="center"/>
-        </w:trPr>
-        <w:tc>
-          <w:tcPr>
-            <w:tcW w:w="2736" w:type="dxa"/>
-            <w:tcBorders>
-              <w:top w:val="nil"/>
-              <w:left w:val="single" w:sz="8" w:space="0" w:color="auto"/>
-              <w:bottom w:val="single" w:sz="8" w:space="0" w:color="auto"/>
-              <w:right w:val="nil"/>
-            </w:tcBorders>
-            <w:shd w:val="clear" w:color="auto" w:fill="auto"/>
-            <w:noWrap/>
-            <w:vAlign w:val="bottom"/>
-            <w:hideMark/>
-          </w:tcPr>
-          <w:p>
-            <w:r>
-              <w:t>Count</w:t>
-            </w:r>
-          </w:p>
-        </w:tc>
-        <w:tc>
-          <w:tcPr>
-            <w:tcW w:w="1584" w:type="dxa"/>
-            <w:tcBorders>
-              <w:top w:val="nil"/>
-              <w:left w:val="nil"/>
-              <w:bottom w:val="single" w:sz="8" w:space="0" w:color="auto"/>
-              <w:right w:val="single" w:sz="8" w:space="0" w:color="auto"/>
-            </w:tcBorders>
-            <w:shd w:val="clear" w:color="auto" w:fill="auto"/>
-            <w:noWrap/>
-            <w:vAlign w:val="bottom"/>
-            <w:hideMark/>
-          </w:tcPr>
-          <w:p>
-            <w:pPr>
-              <w:keepNext/>
-              <w:jc w:val="left"/>
-            </w:pPr>
-            <w:r>
-              <w:t>20</w:t>
-            </w:r>
-          </w:p>
-        </w:tc>
-      </w:tr>
-    </w:tbl>
-    <w:p>
-      <w:pPr>
-        <w:pStyle w:val="Caption"/>
-        <w:jc w:val="center"/>
-        <w:rPr>
-          <w:color w:val="auto"/>
-        </w:rPr>
-      </w:pPr>
-      <w:r>
-        <w:rPr>
-          <w:color w:val="auto"/>
-        </w:rPr>
-        <w:t xml:space="preserve">Figure </w:t>
-      </w:r>
-      <w:r>
-        <w:rPr>
-          <w:color w:val="auto"/>
-        </w:rPr>
-        <w:fldChar w:fldCharType="begin"/>
-      </w:r>
-      <w:r>
-        <w:rPr>
-          <w:color w:val="auto"/>
-        </w:rPr>
-        <w:instrText xml:space="preserve"> SEQ Figure \* ARABIC </w:instrText>
-      </w:r>
-      <w:r>
-        <w:rPr>
-          <w:color w:val="auto"/>
-        </w:rPr>
-        <w:fldChar w:fldCharType="separate"/>
-      </w:r>
-      <w:r>
-        <w:rPr>
-          <w:noProof/>
-          <w:color w:val="auto"/>
-        </w:rPr>
-        <w:t>4</w:t>
-      </w:r>
-      <w:r>
-        <w:rPr>
-          <w:color w:val="auto"/>
-        </w:rPr>
-        <w:fldChar w:fldCharType="end"/>
-      </w:r>
-      <w:r>
-        <w:rPr>
-          <w:color w:val="auto"/>
-        </w:rPr>
-        <w:t>: Reported Sys</w:t>
-      </w:r>
-      <w:r>
-        <w:rPr>
-          <w:color w:val="auto"/>
-        </w:rPr>
-        <w:t>tem Error from 20 samples.</w:t>
-      </w:r>
-    </w:p>
-    <w:p>
-      <w:pPr>
-        <w:pStyle w:val="Heading2"/>
-      </w:pPr>
-      <w:r>
-        <w:t>3</w:t>
-      </w:r>
-      <w:r>
-        <w:t xml:space="preserve">.1 </w:t>
-      </w:r>
-      <w:r>
-        <w:t>Motion Tracking</w:t>
-      </w:r>
-    </w:p>
-    <w:p>
-      <w:r>
-        <w:tab/>
-        <w:t>Furthermore, we designed and 3D printed a few arbitrary tracks to place on our breadboard</w:t>
-      </w:r>
-      <w:r>
-        <w:t>…</w:t>
-      </w:r>
-    </w:p>
-    <w:p/>
-    <w:p>
-      <w:pPr>
-        <w:jc w:val="center"/>
-        <w:rPr>
-          <w:b/>
-          <w:color w:val="FF0000"/>
-        </w:rPr>
-      </w:pPr>
-      <w:r>
-        <w:rPr>
-          <w:b/>
-          <w:color w:val="FF0000"/>
-        </w:rPr>
-        <w:t>[FLUVIO CONTINUES</w:t>
-      </w:r>
-      <w:r>
-        <w:rPr>
-          <w:b/>
-          <w:color w:val="FF0000"/>
-        </w:rPr>
-        <w:t xml:space="preserve"> HERE]</w:t>
-      </w:r>
-    </w:p>
-    <w:p>
-      <w:pPr>
-        <w:jc w:val="center"/>
-        <w:rPr>
-          <w:b/>
-          <w:color w:val="FF0000"/>
-        </w:rPr>
-      </w:pPr>
-      <w:r>
-        <w:rPr>
-          <w:b/>
-          <w:color w:val="FF0000"/>
-        </w:rPr>
-        <w:t>[MENTION TRIAL TIMES AS COROLLARY TO THROUGHPUT RATE]</w:t>
-      </w:r>
-    </w:p>
-    <w:p>
-      <w:pPr>
-        <w:jc w:val="center"/>
-        <w:rPr>
-          <w:b/>
-          <w:color w:val="FF0000"/>
-        </w:rPr>
-      </w:pPr>
-    </w:p>
-    <w:p>
-      <w:pPr>
-        <w:jc w:val="center"/>
-      </w:pPr>
-      <w:r>
-        <w:rPr>
-          <w:b/>
-          <w:color w:val="FF0000"/>
-        </w:rPr>
-        <w:t>[ALSO, IT MAY ALREADY BE TOO LONG; WE’LL HAVE TO TALK ABOUT CONDENSING THE PAPER]</w:t>
-      </w:r>
-    </w:p>
-    <w:p>
-      <w:pPr>
-        <w:pStyle w:val="NoSpacing"/>
-      </w:pPr>
-      <w:r>
-        <w:t>The results are;</w:t>
-      </w:r>
-    </w:p>
-    <w:p>
-      <w:pPr>
-        <w:pStyle w:val="NoSpacing"/>
-        <w:numPr>
-          <w:ilvl w:val="0"/>
-          <w:numId w:val="13"/>
-        </w:numPr>
-        <w:rPr>
-          <w:strike/>
-        </w:rPr>
-      </w:pPr>
-      <w:r>
-        <w:rPr>
-          <w:strike/>
-        </w:rPr>
-        <w:t>Sensor array for real-time, non-contacting tracking of an object along a plane</w:t>
-      </w:r>
-    </w:p>
-    <w:p>
-      <w:pPr>
-        <w:pStyle w:val="NoSpacing"/>
-        <w:numPr>
-          <w:ilvl w:val="0"/>
-          <w:numId w:val="13"/>
-        </w:numPr>
-      </w:pPr>
-      <w:r>
-        <w:t>An robust a</w:t>
-      </w:r>
-      <w:r>
-        <w:t>lgorithm for the real-time, no</w:t>
-      </w:r>
-      <w:r>
-        <w:t>-contacting tracking of an object in space (3)</w:t>
-      </w:r>
-    </w:p>
-    <w:p>
-      <w:pPr>
-        <w:pStyle w:val="NoSpacing"/>
-      </w:pPr>
-    </w:p>
-    <w:p>
-      <w:pPr>
-        <w:pStyle w:val="NoSpacing"/>
-      </w:pPr>
-      <w:r>
-        <w:t>The robustness of our sensor arrays (devices) and analysis software was evaluated in terms of;</w:t>
-      </w:r>
-    </w:p>
-    <w:p>
-      <w:pPr>
-        <w:pStyle w:val="NoSpacing"/>
-        <w:numPr>
-          <w:ilvl w:val="0"/>
-          <w:numId w:val="4"/>
-        </w:numPr>
-      </w:pPr>
-      <w:r>
-        <w:t>Examples of data plot</w:t>
-      </w:r>
-    </w:p>
-    <w:p>
-      <w:pPr>
-        <w:pStyle w:val="NoSpacing"/>
-        <w:numPr>
-          <w:ilvl w:val="0"/>
-          <w:numId w:val="4"/>
-        </w:numPr>
-      </w:pPr>
-      <w:r>
-        <w:t>Speed of the data</w:t>
-      </w:r>
-    </w:p>
-    <w:p>
-      <w:pPr>
-        <w:pStyle w:val="NoSpacing"/>
-        <w:numPr>
-          <w:ilvl w:val="0"/>
-          <w:numId w:val="4"/>
-        </w:numPr>
-        <w:rPr>
-          <w:strike/>
-        </w:rPr>
-      </w:pPr>
-      <w:r>
-        <w:rPr>
-          <w:strike/>
-        </w:rPr>
-        <w:t>Accuracy and precision</w:t>
-      </w:r>
-    </w:p>
-    <w:p>
-      <w:pPr>
-        <w:pStyle w:val="NoSpacing"/>
-      </w:pPr>
-    </w:p>
-    <w:p>
-      <w:pPr>
-        <w:pStyle w:val="NoSpacing"/>
-      </w:pPr>
-      <w:r>
-        <w:tab/>
-      </w:r>
-    </w:p>
-    <w:p>
-      <w:pPr>
-        <w:pStyle w:val="Heading1"/>
-      </w:pPr>
-      <w:r>
+        <w:spacing w:beforeLines="100" w:afterLines="100" w:after="240"/>
+      </w:pPr>
+      <w:r>
+        <w:lastRenderedPageBreak/>
         <w:t xml:space="preserve">4 </w:t>
       </w:r>
-      <w:commentRangeStart w:id="34"/>
+      <w:commentRangeStart w:id="29"/>
       <w:r>
         <w:t>Interpretation</w:t>
       </w:r>
-      <w:commentRangeEnd w:id="34"/>
+      <w:commentRangeEnd w:id="29"/>
       <w:r>
         <w:rPr>
           <w:rStyle w:val="CommentReference"/>
@@ -6954,13 +5324,100 @@
           <w:bCs w:val="0"/>
           <w:kern w:val="0"/>
         </w:rPr>
-        <w:commentReference w:id="34"/>
+        <w:commentReference w:id="29"/>
       </w:r>
       <w:r>
         <w:t xml:space="preserve"> and Future Work</w:t>
       </w:r>
     </w:p>
-    <w:p/>
+    <w:p>
+      <w:pPr>
+        <w:pStyle w:val="NoSpacing"/>
+        <w:spacing w:beforeLines="100" w:before="240" w:afterLines="100" w:after="240"/>
+      </w:pPr>
+      <w:r>
+        <w:tab/>
+      </w:r>
+      <w:r>
+        <w:t xml:space="preserve">The most significant accomplishments of the work presented here encompass the design and implementation of a non-contacting position tracking method and system using affordable, open-source hardware and software components. The system gave accurate position results and </w:t>
+      </w:r>
+      <w:r>
+        <w:t xml:space="preserve">performed over a wider range than other applications </w:t>
+      </w:r>
+      <w:commentRangeStart w:id="30"/>
+      <w:r>
+        <w:t>[]</w:t>
+      </w:r>
+      <w:commentRangeEnd w:id="30"/>
+      <w:r>
+        <w:rPr>
+          <w:rStyle w:val="CommentReference"/>
+        </w:rPr>
+        <w:commentReference w:id="30"/>
+      </w:r>
+      <w:r>
+        <w:t>. Furthermore, our method worked for two off-the-shelf permanent magnets. This capability allows for easy adaptation to devices or applications were modifications have to be kept to a minimum. In particular, using current-driven electromagnets.</w:t>
+      </w:r>
+      <w:r>
+        <w:t xml:space="preserve"> Finally, our team developed an algorithm capable of approximating initial guesses in order to improve speed of convergence.</w:t>
+      </w:r>
+    </w:p>
+    <w:p>
+      <w:pPr>
+        <w:pStyle w:val="NoSpacing"/>
+        <w:rPr>
+          <w:b/>
+          <w:i/>
+        </w:rPr>
+      </w:pPr>
+      <w:r>
+        <w:tab/>
+        <w:t>Throughout the development of our system, our team</w:t>
+      </w:r>
+      <w:r>
+        <w:t xml:space="preserve"> encounter</w:t>
+      </w:r>
+      <w:r>
+        <w:t>ed</w:t>
+      </w:r>
+      <w:r>
+        <w:t xml:space="preserve"> </w:t>
+      </w:r>
+      <w:r>
+        <w:t xml:space="preserve">some </w:t>
+      </w:r>
+      <w:r>
+        <w:t xml:space="preserve">limitations </w:t>
+      </w:r>
+      <w:r>
+        <w:t>which had an effect o</w:t>
+      </w:r>
+      <w:r>
+        <w:t xml:space="preserve">n the results </w:t>
+      </w:r>
+      <w:r>
+        <w:t>presented here.</w:t>
+      </w:r>
+      <w:r>
+        <w:rPr>
+          <w:b/>
+          <w:i/>
+        </w:rPr>
+        <w:t xml:space="preserve"> </w:t>
+      </w:r>
+      <w:r>
+        <w:t>Hence, f</w:t>
+      </w:r>
+      <w:r>
+        <w:t>urther optimization is required, especially and including, a more robust mitigation of ambient fields and the throughput rate (which is heavily dependent on computation time).</w:t>
+      </w:r>
+      <w:r>
+        <w:t xml:space="preserve"> Finally, a thorough characterization of the </w:t>
+      </w:r>
+      <w:r>
+        <w:t>system’s performance in 3D space, especially at random orientations of the magnet, must still be done.</w:t>
+      </w:r>
+    </w:p>
     <w:p>
       <w:pPr>
         <w:pStyle w:val="NoSpacing"/>
@@ -6971,83 +5428,387 @@
         </w:rPr>
       </w:pPr>
       <w:r>
-        <w:tab/>
-      </w:r>
-      <w:r>
-        <w:rPr>
-          <w:b/>
-          <w:i/>
-          <w:color w:val="FF0000"/>
-        </w:rPr>
-        <w:t xml:space="preserve">We encounter many limitations in </w:t>
-      </w:r>
-      <w:r>
-        <w:rPr>
-          <w:b/>
-          <w:i/>
-          <w:color w:val="FF0000"/>
-        </w:rPr>
-        <w:t>the present form of the system, indirectly related</w:t>
-      </w:r>
-      <w:r>
-        <w:rPr>
-          <w:b/>
-          <w:i/>
-          <w:color w:val="FF0000"/>
-        </w:rPr>
-        <w:t xml:space="preserve"> to the</w:t>
-      </w:r>
-      <w:r>
-        <w:rPr>
-          <w:b/>
-          <w:i/>
-          <w:color w:val="FF0000"/>
-        </w:rPr>
-        <w:t xml:space="preserve"> demonstrated principle</w:t>
-      </w:r>
-      <w:r>
-        <w:rPr>
-          <w:b/>
-          <w:i/>
-          <w:color w:val="FF0000"/>
-        </w:rPr>
-        <w:t>, such as s</w:t>
-      </w:r>
-      <w:r>
-        <w:rPr>
-          <w:b/>
-          <w:i/>
-          <w:color w:val="FF0000"/>
-        </w:rPr>
-        <w:t>ensor readings’ drift affecting</w:t>
-      </w:r>
-      <w:r>
-        <w:rPr>
-          <w:b/>
-          <w:i/>
-          <w:color w:val="FF0000"/>
-        </w:rPr>
-        <w:t xml:space="preserve"> the distance error, limited software stability driving throughpu</w:t>
-      </w:r>
-      <w:r>
-        <w:rPr>
-          <w:b/>
-          <w:i/>
-          <w:color w:val="FF0000"/>
-        </w:rPr>
-        <w:t xml:space="preserve">t inefficiency, a lack of a virtual 3D visualization of the output for ease of use, etc. </w:t>
-      </w:r>
-      <w:r>
-        <w:t>Hence, f</w:t>
-      </w:r>
-      <w:r>
-        <w:t>urther optimization is required, especially and including, a more robust mitigation of ambient fields and the throughput rate (which is heavily dependent on computation time).</w:t>
-      </w:r>
-      <w:r>
-        <w:t xml:space="preserve"> Finally, a thorough characterization of the system’s performance in 3D space, especially at random orientations of the magnet, must still be done.</w:t>
-      </w:r>
-      <w:r>
-        <w:t xml:space="preserve"> </w:t>
+        <w:rPr>
+          <w:noProof/>
+        </w:rPr>
+        <mc:AlternateContent>
+          <mc:Choice Requires="wpg">
+            <w:drawing>
+              <wp:anchor distT="0" distB="0" distL="114300" distR="114300" simplePos="0" relativeHeight="251669504" behindDoc="0" locked="0" layoutInCell="1" allowOverlap="1" wp14:anchorId="76D6000E" wp14:editId="338CABDA">
+                <wp:simplePos x="0" y="0"/>
+                <wp:positionH relativeFrom="column">
+                  <wp:posOffset>-97790</wp:posOffset>
+                </wp:positionH>
+                <wp:positionV relativeFrom="paragraph">
+                  <wp:posOffset>-3392170</wp:posOffset>
+                </wp:positionV>
+                <wp:extent cx="3102610" cy="5215255"/>
+                <wp:effectExtent l="0" t="0" r="2540" b="4445"/>
+                <wp:wrapSquare wrapText="bothSides"/>
+                <wp:docPr id="59" name="Group 59"/>
+                <wp:cNvGraphicFramePr/>
+                <a:graphic xmlns:a="http://schemas.openxmlformats.org/drawingml/2006/main">
+                  <a:graphicData uri="http://schemas.microsoft.com/office/word/2010/wordprocessingGroup">
+                    <wpg:wgp>
+                      <wpg:cNvGrpSpPr/>
+                      <wpg:grpSpPr>
+                        <a:xfrm>
+                          <a:off x="0" y="0"/>
+                          <a:ext cx="3102610" cy="5215255"/>
+                          <a:chOff x="-114300" y="-78861"/>
+                          <a:chExt cx="3102610" cy="5215376"/>
+                        </a:xfrm>
+                      </wpg:grpSpPr>
+                      <wps:wsp>
+                        <wps:cNvPr id="42" name="Text Box 42"/>
+                        <wps:cNvSpPr txBox="1"/>
+                        <wps:spPr>
+                          <a:xfrm>
+                            <a:off x="0" y="2057400"/>
+                            <a:ext cx="2857500" cy="457200"/>
+                          </a:xfrm>
+                          <a:prstGeom prst="rect">
+                            <a:avLst/>
+                          </a:prstGeom>
+                          <a:solidFill>
+                            <a:schemeClr val="lt1"/>
+                          </a:solidFill>
+                          <a:ln w="6350">
+                            <a:noFill/>
+                          </a:ln>
+                          <a:effectLst/>
+                        </wps:spPr>
+                        <wps:style>
+                          <a:lnRef idx="0">
+                            <a:schemeClr val="accent1"/>
+                          </a:lnRef>
+                          <a:fillRef idx="0">
+                            <a:schemeClr val="accent1"/>
+                          </a:fillRef>
+                          <a:effectRef idx="0">
+                            <a:schemeClr val="accent1"/>
+                          </a:effectRef>
+                          <a:fontRef idx="minor">
+                            <a:schemeClr val="dk1"/>
+                          </a:fontRef>
+                        </wps:style>
+                        <wps:txbx>
+                          <w:txbxContent>
+                            <w:p>
+                              <w:pPr>
+                                <w:pStyle w:val="Caption"/>
+                                <w:jc w:val="center"/>
+                                <w:rPr>
+                                  <w:color w:val="auto"/>
+                                </w:rPr>
+                              </w:pPr>
+                              <w:r>
+                                <w:rPr>
+                                  <w:color w:val="auto"/>
+                                </w:rPr>
+                                <w:t xml:space="preserve">Figure </w:t>
+                              </w:r>
+                              <w:r>
+                                <w:rPr>
+                                  <w:color w:val="auto"/>
+                                </w:rPr>
+                                <w:t>3</w:t>
+                              </w:r>
+                              <w:r>
+                                <w:rPr>
+                                  <w:color w:val="auto"/>
+                                </w:rPr>
+                                <w:t xml:space="preserve">: </w:t>
+                              </w:r>
+                              <w:r>
+                                <w:rPr>
+                                  <w:color w:val="auto"/>
+                                </w:rPr>
+                                <w:t>Motion tracking of small and large magnet along squared track.</w:t>
+                              </w:r>
+                            </w:p>
+                            <w:p/>
+                          </w:txbxContent>
+                        </wps:txbx>
+                        <wps:bodyPr rot="0" spcFirstLastPara="0" vertOverflow="overflow" horzOverflow="overflow" vert="horz" wrap="square" lIns="91440" tIns="45720" rIns="91440" bIns="45720" numCol="1" spcCol="0" rtlCol="0" fromWordArt="0" anchor="t" anchorCtr="0" forceAA="0" compatLnSpc="1">
+                          <a:prstTxWarp prst="textNoShape">
+                            <a:avLst/>
+                          </a:prstTxWarp>
+                          <a:noAutofit/>
+                        </wps:bodyPr>
+                      </wps:wsp>
+                      <pic:pic xmlns:pic="http://schemas.openxmlformats.org/drawingml/2006/picture">
+                        <pic:nvPicPr>
+                          <pic:cNvPr id="41" name="Picture 41"/>
+                          <pic:cNvPicPr>
+                            <a:picLocks noChangeAspect="1"/>
+                          </pic:cNvPicPr>
+                        </pic:nvPicPr>
+                        <pic:blipFill>
+                          <a:blip r:embed="rId17" cstate="print">
+                            <a:extLst>
+                              <a:ext uri="{28A0092B-C50C-407E-A947-70E740481C1C}">
+                                <a14:useLocalDpi xmlns:a14="http://schemas.microsoft.com/office/drawing/2010/main" val="0"/>
+                              </a:ext>
+                            </a:extLst>
+                          </a:blip>
+                          <a:srcRect/>
+                          <a:stretch>
+                            <a:fillRect/>
+                          </a:stretch>
+                        </pic:blipFill>
+                        <pic:spPr bwMode="auto">
+                          <a:xfrm>
+                            <a:off x="-114300" y="-78861"/>
+                            <a:ext cx="3096260" cy="2136261"/>
+                          </a:xfrm>
+                          <a:prstGeom prst="rect">
+                            <a:avLst/>
+                          </a:prstGeom>
+                          <a:noFill/>
+                        </pic:spPr>
+                      </pic:pic>
+                      <pic:pic xmlns:pic="http://schemas.openxmlformats.org/drawingml/2006/picture">
+                        <pic:nvPicPr>
+                          <pic:cNvPr id="55" name="Picture 55"/>
+                          <pic:cNvPicPr>
+                            <a:picLocks noChangeAspect="1"/>
+                          </pic:cNvPicPr>
+                        </pic:nvPicPr>
+                        <pic:blipFill>
+                          <a:blip r:embed="rId18" cstate="print">
+                            <a:extLst>
+                              <a:ext uri="{28A0092B-C50C-407E-A947-70E740481C1C}">
+                                <a14:useLocalDpi xmlns:a14="http://schemas.microsoft.com/office/drawing/2010/main" val="0"/>
+                              </a:ext>
+                            </a:extLst>
+                          </a:blip>
+                          <a:srcRect/>
+                          <a:stretch>
+                            <a:fillRect/>
+                          </a:stretch>
+                        </pic:blipFill>
+                        <pic:spPr bwMode="auto">
+                          <a:xfrm>
+                            <a:off x="-114300" y="2541187"/>
+                            <a:ext cx="3102610" cy="2097147"/>
+                          </a:xfrm>
+                          <a:prstGeom prst="rect">
+                            <a:avLst/>
+                          </a:prstGeom>
+                          <a:noFill/>
+                        </pic:spPr>
+                      </pic:pic>
+                      <wps:wsp>
+                        <wps:cNvPr id="58" name="Text Box 58"/>
+                        <wps:cNvSpPr txBox="1"/>
+                        <wps:spPr>
+                          <a:xfrm>
+                            <a:off x="0" y="4648200"/>
+                            <a:ext cx="2857500" cy="488315"/>
+                          </a:xfrm>
+                          <a:prstGeom prst="rect">
+                            <a:avLst/>
+                          </a:prstGeom>
+                          <a:solidFill>
+                            <a:schemeClr val="lt1"/>
+                          </a:solidFill>
+                          <a:ln w="6350">
+                            <a:noFill/>
+                          </a:ln>
+                          <a:effectLst/>
+                        </wps:spPr>
+                        <wps:style>
+                          <a:lnRef idx="0">
+                            <a:schemeClr val="accent1"/>
+                          </a:lnRef>
+                          <a:fillRef idx="0">
+                            <a:schemeClr val="accent1"/>
+                          </a:fillRef>
+                          <a:effectRef idx="0">
+                            <a:schemeClr val="accent1"/>
+                          </a:effectRef>
+                          <a:fontRef idx="minor">
+                            <a:schemeClr val="dk1"/>
+                          </a:fontRef>
+                        </wps:style>
+                        <wps:txbx>
+                          <w:txbxContent>
+                            <w:p>
+                              <w:pPr>
+                                <w:pStyle w:val="Caption"/>
+                                <w:jc w:val="center"/>
+                                <w:rPr>
+                                  <w:color w:val="auto"/>
+                                </w:rPr>
+                              </w:pPr>
+                              <w:r>
+                                <w:rPr>
+                                  <w:color w:val="auto"/>
+                                </w:rPr>
+                                <w:t xml:space="preserve">Figure </w:t>
+                              </w:r>
+                              <w:r>
+                                <w:rPr>
+                                  <w:color w:val="auto"/>
+                                </w:rPr>
+                                <w:t>4</w:t>
+                              </w:r>
+                              <w:r>
+                                <w:rPr>
+                                  <w:color w:val="auto"/>
+                                </w:rPr>
+                                <w:t xml:space="preserve">: </w:t>
+                              </w:r>
+                              <w:r>
+                                <w:rPr>
+                                  <w:color w:val="auto"/>
+                                </w:rPr>
+                                <w:t xml:space="preserve">Motion tracking of small and large magnet along </w:t>
+                              </w:r>
+                              <w:r>
+                                <w:rPr>
+                                  <w:color w:val="auto"/>
+                                </w:rPr>
+                                <w:t>curved track</w:t>
+                              </w:r>
+                              <w:r>
+                                <w:rPr>
+                                  <w:color w:val="auto"/>
+                                </w:rPr>
+                                <w:t>.</w:t>
+                              </w:r>
+                            </w:p>
+                            <w:p/>
+                          </w:txbxContent>
+                        </wps:txbx>
+                        <wps:bodyPr rot="0" spcFirstLastPara="0" vertOverflow="overflow" horzOverflow="overflow" vert="horz" wrap="square" lIns="91440" tIns="45720" rIns="91440" bIns="45720" numCol="1" spcCol="0" rtlCol="0" fromWordArt="0" anchor="t" anchorCtr="0" forceAA="0" compatLnSpc="1">
+                          <a:prstTxWarp prst="textNoShape">
+                            <a:avLst/>
+                          </a:prstTxWarp>
+                          <a:noAutofit/>
+                        </wps:bodyPr>
+                      </wps:wsp>
+                    </wpg:wgp>
+                  </a:graphicData>
+                </a:graphic>
+                <wp14:sizeRelH relativeFrom="margin">
+                  <wp14:pctWidth>0</wp14:pctWidth>
+                </wp14:sizeRelH>
+                <wp14:sizeRelV relativeFrom="margin">
+                  <wp14:pctHeight>0</wp14:pctHeight>
+                </wp14:sizeRelV>
+              </wp:anchor>
+            </w:drawing>
+          </mc:Choice>
+          <mc:Fallback>
+            <w:pict>
+              <v:group w14:anchorId="76D6000E" id="Group 59" o:spid="_x0000_s1033" style="position:absolute;left:0;text-align:left;margin-left:-7.7pt;margin-top:-267.1pt;width:244.3pt;height:410.65pt;z-index:251669504;mso-width-relative:margin;mso-height-relative:margin" coordorigin="-1143,-788" coordsize="31026,52153" o:gfxdata="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">
+                <v:shape id="Text Box 42" o:spid="_x0000_s1034" type="#_x0000_t202" style="position:absolute;top:20574;width:28575;height:4572;visibility:visible;mso-wrap-style:square;v-text-anchor:top" o:gfxdata="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" fillcolor="white [3201]" stroked="f" strokeweight=".5pt">
+                  <v:textbox>
+                    <w:txbxContent>
+                      <w:p>
+                        <w:pPr>
+                          <w:pStyle w:val="Caption"/>
+                          <w:jc w:val="center"/>
+                          <w:rPr>
+                            <w:color w:val="auto"/>
+                          </w:rPr>
+                        </w:pPr>
+                        <w:r>
+                          <w:rPr>
+                            <w:color w:val="auto"/>
+                          </w:rPr>
+                          <w:t xml:space="preserve">Figure </w:t>
+                        </w:r>
+                        <w:r>
+                          <w:rPr>
+                            <w:color w:val="auto"/>
+                          </w:rPr>
+                          <w:t>3</w:t>
+                        </w:r>
+                        <w:r>
+                          <w:rPr>
+                            <w:color w:val="auto"/>
+                          </w:rPr>
+                          <w:t xml:space="preserve">: </w:t>
+                        </w:r>
+                        <w:r>
+                          <w:rPr>
+                            <w:color w:val="auto"/>
+                          </w:rPr>
+                          <w:t>Motion tracking of small and large magnet along squared track.</w:t>
+                        </w:r>
+                      </w:p>
+                      <w:p/>
+                    </w:txbxContent>
+                  </v:textbox>
+                </v:shape>
+                <v:shape id="Picture 41" o:spid="_x0000_s1035" type="#_x0000_t75" style="position:absolute;left:-1143;top:-788;width:30962;height:21362;visibility:visible;mso-wrap-style:square" o:gfxdata="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">
+                  <v:imagedata r:id="rId19" o:title=""/>
+                  <v:path arrowok="t"/>
+                </v:shape>
+                <v:shape id="Picture 55" o:spid="_x0000_s1036" type="#_x0000_t75" style="position:absolute;left:-1143;top:25411;width:31026;height:20972;visibility:visible;mso-wrap-style:square" o:gfxdata="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">
+                  <v:imagedata r:id="rId20" o:title=""/>
+                  <v:path arrowok="t"/>
+                </v:shape>
+                <v:shape id="Text Box 58" o:spid="_x0000_s1037" type="#_x0000_t202" style="position:absolute;top:46482;width:28575;height:4883;visibility:visible;mso-wrap-style:square;v-text-anchor:top" o:gfxdata="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" fillcolor="white [3201]" stroked="f" strokeweight=".5pt">
+                  <v:textbox>
+                    <w:txbxContent>
+                      <w:p>
+                        <w:pPr>
+                          <w:pStyle w:val="Caption"/>
+                          <w:jc w:val="center"/>
+                          <w:rPr>
+                            <w:color w:val="auto"/>
+                          </w:rPr>
+                        </w:pPr>
+                        <w:r>
+                          <w:rPr>
+                            <w:color w:val="auto"/>
+                          </w:rPr>
+                          <w:t xml:space="preserve">Figure </w:t>
+                        </w:r>
+                        <w:r>
+                          <w:rPr>
+                            <w:color w:val="auto"/>
+                          </w:rPr>
+                          <w:t>4</w:t>
+                        </w:r>
+                        <w:r>
+                          <w:rPr>
+                            <w:color w:val="auto"/>
+                          </w:rPr>
+                          <w:t xml:space="preserve">: </w:t>
+                        </w:r>
+                        <w:r>
+                          <w:rPr>
+                            <w:color w:val="auto"/>
+                          </w:rPr>
+                          <w:t xml:space="preserve">Motion tracking of small and large magnet along </w:t>
+                        </w:r>
+                        <w:r>
+                          <w:rPr>
+                            <w:color w:val="auto"/>
+                          </w:rPr>
+                          <w:t>curved track</w:t>
+                        </w:r>
+                        <w:r>
+                          <w:rPr>
+                            <w:color w:val="auto"/>
+                          </w:rPr>
+                          <w:t>.</w:t>
+                        </w:r>
+                      </w:p>
+                      <w:p/>
+                    </w:txbxContent>
+                  </v:textbox>
+                </v:shape>
+                <w10:wrap type="square"/>
+              </v:group>
+            </w:pict>
+          </mc:Fallback>
+        </mc:AlternateContent>
       </w:r>
     </w:p>
     <w:p>
@@ -7055,24 +5816,11 @@
         <w:pStyle w:val="NoSpacing"/>
       </w:pPr>
       <w:r>
-        <w:lastRenderedPageBreak/>
         <w:tab/>
         <w:t>Moving forward</w:t>
       </w:r>
       <w:r>
-        <w:t xml:space="preserve"> beyond these present preoccupations</w:t>
-      </w:r>
-      <w:r>
-        <w:t xml:space="preserve">, </w:t>
-      </w:r>
-      <w:r>
-        <w:t xml:space="preserve">with </w:t>
-      </w:r>
-      <w:r>
-        <w:t xml:space="preserve">our </w:t>
-      </w:r>
-      <w:r>
-        <w:t xml:space="preserve">medical applications in mind, </w:t>
+        <w:t xml:space="preserve"> </w:t>
       </w:r>
       <w:r>
         <w:t>we inte</w:t>
@@ -7133,9 +5881,6 @@
       </w:r>
       <w:r>
         <w:t>; and building a 3D visualization of system output in real-time.</w:t>
-      </w:r>
-      <w:r>
-        <w:t xml:space="preserve"> </w:t>
       </w:r>
     </w:p>
     <w:p>
@@ -7739,44 +6484,7 @@
       </w:r>
     </w:p>
   </w:comment>
-  <w:comment w:id="33" w:author="WOLF512" w:date="2017-10-30T22:30:00Z" w:initials="W">
-    <w:p>
-      <w:pPr>
-        <w:pStyle w:val="CommentText"/>
-      </w:pPr>
-      <w:r>
-        <w:rPr>
-          <w:rStyle w:val="CommentReference"/>
-        </w:rPr>
-        <w:annotationRef/>
-      </w:r>
-      <w:r>
-        <w:t>@Danny,</w:t>
-      </w:r>
-    </w:p>
-    <w:p>
-      <w:pPr>
-        <w:pStyle w:val="CommentText"/>
-      </w:pPr>
-    </w:p>
-    <w:p>
-      <w:pPr>
-        <w:pStyle w:val="CommentText"/>
-      </w:pPr>
-      <w:r>
-        <w:t>Did you only do the point accuracy with one magnet?</w:t>
-      </w:r>
-    </w:p>
-    <w:p>
-      <w:pPr>
-        <w:pStyle w:val="CommentText"/>
-      </w:pPr>
-      <w:r>
-        <w:t>Would it take too long to do the second magnet on Wednesday?</w:t>
-      </w:r>
-    </w:p>
-  </w:comment>
-  <w:comment w:id="34" w:author="Odeh, Mohammad" w:date="2017-10-11T17:15:00Z" w:initials="OM">
+  <w:comment w:id="29" w:author="Odeh, Mohammad" w:date="2017-10-11T17:15:00Z" w:initials="OM">
     <w:p>
       <w:pPr>
         <w:pStyle w:val="CommentText"/>
@@ -7801,6 +6509,22 @@
       </w:pPr>
       <w:r>
         <w:t xml:space="preserve">Danny </w:t>
+      </w:r>
+    </w:p>
+  </w:comment>
+  <w:comment w:id="30" w:author="Lobo, Fluvio" w:date="2017-10-31T18:31:00Z" w:initials="LF">
+    <w:p>
+      <w:pPr>
+        <w:pStyle w:val="CommentText"/>
+      </w:pPr>
+      <w:r>
+        <w:rPr>
+          <w:rStyle w:val="CommentReference"/>
+        </w:rPr>
+        <w:annotationRef/>
+      </w:r>
+      <w:r>
+        <w:t>What are the distance limitations on the other publications?</w:t>
       </w:r>
     </w:p>
   </w:comment>
@@ -7815,8 +6539,8 @@
   <w15:commentEx w15:paraId="05C75E24" w15:done="1"/>
   <w15:commentEx w15:paraId="212F8490" w15:done="1"/>
   <w15:commentEx w15:paraId="69E3F7FD" w15:done="0"/>
-  <w15:commentEx w15:paraId="4829A537" w15:done="0"/>
   <w15:commentEx w15:paraId="3D97B0EC" w15:done="0"/>
+  <w15:commentEx w15:paraId="01D9238A" w15:done="0"/>
 </w15:commentsEx>
 </file>
 
@@ -10512,7 +9236,7 @@
 </file>
 
 <file path=customXml/itemProps1.xml><?xml version="1.0" encoding="utf-8"?>
-<ds:datastoreItem xmlns:ds="http://schemas.openxmlformats.org/officeDocument/2006/customXml" ds:itemID="{6728974E-6967-4B2A-8E7E-27BF7B422D98}">
+<ds:datastoreItem xmlns:ds="http://schemas.openxmlformats.org/officeDocument/2006/customXml" ds:itemID="{31ACFFF1-2EE4-4008-837D-64948D609554}">
   <ds:schemaRefs>
     <ds:schemaRef ds:uri="http://schemas.openxmlformats.org/officeDocument/2006/bibliography"/>
   </ds:schemaRefs>

</xml_diff>